<commit_message>
Se hace la agregacion de constructores y getters de los atributos. Se instalan todas las clases con sus respectivas cargas de archivos
Signed-off-by: yancarlos28 <jean.parra@udea.edu.co>
</commit_message>
<xml_diff>
--- a/Archivos/diagrama_clases.docx
+++ b/Archivos/diagrama_clases.docx
@@ -2,867 +2,10 @@
 <file path=word/document.xml><?xml version="1.0" encoding="utf-8"?>
 <w:document xmlns:wpc="http://schemas.microsoft.com/office/word/2010/wordprocessingCanvas" xmlns:cx="http://schemas.microsoft.com/office/drawing/2014/chartex" xmlns:cx1="http://schemas.microsoft.com/office/drawing/2015/9/8/chartex" xmlns:cx2="http://schemas.microsoft.com/office/drawing/2015/10/21/chartex" xmlns:cx3="http://schemas.microsoft.com/office/drawing/2016/5/9/chartex" xmlns:cx4="http://schemas.microsoft.com/office/drawing/2016/5/10/chartex" xmlns:cx5="http://schemas.microsoft.com/office/drawing/2016/5/11/chartex" xmlns:cx6="http://schemas.microsoft.com/office/drawing/2016/5/12/chartex" xmlns:cx7="http://schemas.microsoft.com/office/drawing/2016/5/13/chartex" xmlns:cx8="http://schemas.microsoft.com/office/drawing/2016/5/14/chartex" xmlns:mc="http://schemas.openxmlformats.org/markup-compatibility/2006" xmlns:aink="http://schemas.microsoft.com/office/drawing/2016/ink" xmlns:am3d="http://schemas.microsoft.com/office/drawing/2017/model3d" xmlns:o="urn:schemas-microsoft-com:office:office" xmlns:oel="http://schemas.microsoft.com/office/2019/extlst" xmlns:r="http://schemas.openxmlformats.org/officeDocument/2006/relationships" xmlns:m="http://schemas.openxmlformats.org/officeDocument/2006/math" xmlns:v="urn:schemas-microsoft-com:vml" xmlns:wp14="http://schemas.microsoft.com/office/word/2010/wordprocessingDrawing" xmlns:wp="http://schemas.openxmlformats.org/drawingml/2006/wordprocessingDrawing" xmlns:w10="urn:schemas-microsoft-com:office:word" xmlns:w="http://schemas.openxmlformats.org/wordprocessingml/2006/main" xmlns:w14="http://schemas.microsoft.com/office/word/2010/wordml" xmlns:w15="http://schemas.microsoft.com/office/word/2012/wordml" xmlns:w16cex="http://schemas.microsoft.com/office/word/2018/wordml/cex" xmlns:w16cid="http://schemas.microsoft.com/office/word/2016/wordml/cid" xmlns:w16="http://schemas.microsoft.com/office/word/2018/wordml" xmlns:w16du="http://schemas.microsoft.com/office/word/2023/wordml/word16du" xmlns:w16sdtdh="http://schemas.microsoft.com/office/word/2020/wordml/sdtdatahash" xmlns:w16sdtfl="http://schemas.microsoft.com/office/word/2024/wordml/sdtformatlock" xmlns:w16se="http://schemas.microsoft.com/office/word/2015/wordml/symex" xmlns:wpg="http://schemas.microsoft.com/office/word/2010/wordprocessingGroup" xmlns:wpi="http://schemas.microsoft.com/office/word/2010/wordprocessingInk" xmlns:wne="http://schemas.microsoft.com/office/word/2006/wordml" xmlns:wps="http://schemas.microsoft.com/office/word/2010/wordprocessingShape" mc:Ignorable="w14 w15 w16se w16cid w16 w16cex w16sdtdh w16sdtfl w16du wp14">
   <w:body>
-    <w:tbl>
-      <w:tblPr>
-        <w:tblStyle w:val="Tablaconcuadrcula"/>
-        <w:tblpPr w:leftFromText="141" w:rightFromText="141" w:vertAnchor="text" w:horzAnchor="margin" w:tblpXSpec="center" w:tblpY="-498"/>
-        <w:tblW w:w="0" w:type="auto"/>
-        <w:tblLook w:val="04A0" w:firstRow="1" w:lastRow="0" w:firstColumn="1" w:lastColumn="0" w:noHBand="0" w:noVBand="1"/>
-      </w:tblPr>
-      <w:tblGrid>
-        <w:gridCol w:w="3241"/>
-      </w:tblGrid>
-      <w:tr>
-        <w:trPr>
-          <w:trHeight w:val="635"/>
-        </w:trPr>
-        <w:tc>
-          <w:tcPr>
-            <w:tcW w:w="3241" w:type="dxa"/>
-          </w:tcPr>
-          <w:p>
-            <w:pPr>
-              <w:spacing w:after="160" w:line="278" w:lineRule="auto"/>
-              <w:jc w:val="center"/>
-            </w:pPr>
-            <w:r>
-              <w:t>Sistema</w:t>
-            </w:r>
-          </w:p>
-        </w:tc>
-      </w:tr>
-      <w:tr>
-        <w:trPr>
-          <w:trHeight w:val="635"/>
-        </w:trPr>
-        <w:tc>
-          <w:tcPr>
-            <w:tcW w:w="3241" w:type="dxa"/>
-          </w:tcPr>
-          <w:p>
-            <w:r>
-              <w:t>- usuarios</w:t>
-            </w:r>
-          </w:p>
-          <w:p>
-            <w:r>
-              <w:t>- artistas</w:t>
-            </w:r>
-          </w:p>
-          <w:p>
-            <w:r>
-              <w:t xml:space="preserve">- </w:t>
-            </w:r>
-            <w:proofErr w:type="spellStart"/>
-            <w:r>
-              <w:t>albums</w:t>
-            </w:r>
-            <w:proofErr w:type="spellEnd"/>
-          </w:p>
-          <w:p>
-            <w:r>
-              <w:t>- canciones</w:t>
-            </w:r>
-          </w:p>
-          <w:p>
-            <w:pPr>
-              <w:spacing w:after="160" w:line="278" w:lineRule="auto"/>
-            </w:pPr>
-            <w:r>
-              <w:t>- anuncios</w:t>
-            </w:r>
-          </w:p>
-        </w:tc>
-      </w:tr>
-      <w:tr>
-        <w:trPr>
-          <w:trHeight w:val="635"/>
-        </w:trPr>
-        <w:tc>
-          <w:tcPr>
-            <w:tcW w:w="3241" w:type="dxa"/>
-          </w:tcPr>
-          <w:p>
-            <w:r>
-              <w:t xml:space="preserve">+ </w:t>
-            </w:r>
-            <w:proofErr w:type="spellStart"/>
-            <w:proofErr w:type="gramStart"/>
-            <w:r>
-              <w:t>cargarDatos</w:t>
-            </w:r>
-            <w:proofErr w:type="spellEnd"/>
-            <w:r>
-              <w:t>(</w:t>
-            </w:r>
-            <w:proofErr w:type="gramEnd"/>
-            <w:r>
-              <w:t>)</w:t>
-            </w:r>
-          </w:p>
-          <w:p>
-            <w:r>
-              <w:t xml:space="preserve">+ </w:t>
-            </w:r>
-            <w:proofErr w:type="spellStart"/>
-            <w:proofErr w:type="gramStart"/>
-            <w:r>
-              <w:t>guardarDatos</w:t>
-            </w:r>
-            <w:proofErr w:type="spellEnd"/>
-            <w:r>
-              <w:t>(</w:t>
-            </w:r>
-            <w:proofErr w:type="gramEnd"/>
-            <w:r>
-              <w:t>)</w:t>
-            </w:r>
-          </w:p>
-          <w:p>
-            <w:r>
-              <w:t xml:space="preserve">+ </w:t>
-            </w:r>
-            <w:proofErr w:type="spellStart"/>
-            <w:proofErr w:type="gramStart"/>
-            <w:r>
-              <w:t>login</w:t>
-            </w:r>
-            <w:proofErr w:type="spellEnd"/>
-            <w:r>
-              <w:t>(</w:t>
-            </w:r>
-            <w:proofErr w:type="spellStart"/>
-            <w:proofErr w:type="gramEnd"/>
-            <w:r>
-              <w:t>nickname</w:t>
-            </w:r>
-            <w:proofErr w:type="spellEnd"/>
-            <w:r>
-              <w:t xml:space="preserve">: </w:t>
-            </w:r>
-            <w:proofErr w:type="spellStart"/>
-            <w:r>
-              <w:t>string</w:t>
-            </w:r>
-            <w:proofErr w:type="spellEnd"/>
-            <w:r>
-              <w:t xml:space="preserve">, clave: </w:t>
-            </w:r>
-            <w:proofErr w:type="spellStart"/>
-            <w:r>
-              <w:t>string</w:t>
-            </w:r>
-            <w:proofErr w:type="spellEnd"/>
-            <w:r>
-              <w:t>): Usuario*</w:t>
-            </w:r>
-          </w:p>
-          <w:p>
-            <w:r>
-              <w:t xml:space="preserve">+ </w:t>
-            </w:r>
-            <w:proofErr w:type="spellStart"/>
-            <w:proofErr w:type="gramStart"/>
-            <w:r>
-              <w:t>reproducirAleatorio</w:t>
-            </w:r>
-            <w:proofErr w:type="spellEnd"/>
-            <w:r>
-              <w:t>(</w:t>
-            </w:r>
-            <w:proofErr w:type="gramEnd"/>
-            <w:r>
-              <w:t>u: Usuario&amp;)</w:t>
-            </w:r>
-          </w:p>
-          <w:p>
-            <w:r>
-              <w:t xml:space="preserve">+ </w:t>
-            </w:r>
-            <w:proofErr w:type="spellStart"/>
-            <w:proofErr w:type="gramStart"/>
-            <w:r>
-              <w:t>medirRecursos</w:t>
-            </w:r>
-            <w:proofErr w:type="spellEnd"/>
-            <w:r>
-              <w:t>(</w:t>
-            </w:r>
-            <w:proofErr w:type="gramEnd"/>
-            <w:r>
-              <w:t xml:space="preserve">): </w:t>
-            </w:r>
-            <w:proofErr w:type="spellStart"/>
-            <w:r>
-              <w:t>Pair</w:t>
-            </w:r>
-            <w:proofErr w:type="spellEnd"/>
-            <w:r>
-              <w:t>&lt;</w:t>
-            </w:r>
-            <w:proofErr w:type="spellStart"/>
-            <w:proofErr w:type="gramStart"/>
-            <w:r>
-              <w:t>int,int</w:t>
-            </w:r>
-            <w:proofErr w:type="spellEnd"/>
-            <w:proofErr w:type="gramEnd"/>
-            <w:r>
-              <w:t>&gt;</w:t>
-            </w:r>
-          </w:p>
-        </w:tc>
-      </w:tr>
-    </w:tbl>
-    <w:p>
-      <w:r>
-        <w:rPr>
-          <w:noProof/>
-        </w:rPr>
-        <mc:AlternateContent>
-          <mc:Choice Requires="wps">
-            <w:drawing>
-              <wp:anchor distT="0" distB="0" distL="114300" distR="114300" simplePos="0" relativeHeight="251689984" behindDoc="0" locked="0" layoutInCell="1" allowOverlap="1" wp14:anchorId="5CB57F3B" wp14:editId="55102984">
-                <wp:simplePos x="0" y="0"/>
-                <wp:positionH relativeFrom="column">
-                  <wp:posOffset>10688342</wp:posOffset>
-                </wp:positionH>
-                <wp:positionV relativeFrom="paragraph">
-                  <wp:posOffset>139722</wp:posOffset>
-                </wp:positionV>
-                <wp:extent cx="238205" cy="215153"/>
-                <wp:effectExtent l="0" t="0" r="28575" b="13970"/>
-                <wp:wrapNone/>
-                <wp:docPr id="1337388204" name="Cuadro de texto 7"/>
-                <wp:cNvGraphicFramePr/>
-                <a:graphic xmlns:a="http://schemas.openxmlformats.org/drawingml/2006/main">
-                  <a:graphicData uri="http://schemas.microsoft.com/office/word/2010/wordprocessingShape">
-                    <wps:wsp>
-                      <wps:cNvSpPr txBox="1"/>
-                      <wps:spPr>
-                        <a:xfrm>
-                          <a:off x="0" y="0"/>
-                          <a:ext cx="238205" cy="215153"/>
-                        </a:xfrm>
-                        <a:prstGeom prst="rect">
-                          <a:avLst/>
-                        </a:prstGeom>
-                        <a:solidFill>
-                          <a:schemeClr val="lt1"/>
-                        </a:solidFill>
-                        <a:ln w="6350">
-                          <a:solidFill>
-                            <a:schemeClr val="bg1"/>
-                          </a:solidFill>
-                        </a:ln>
-                      </wps:spPr>
-                      <wps:txbx>
-                        <w:txbxContent>
-                          <w:p>
-                            <w:pPr>
-                              <w:rPr>
-                                <w:sz w:val="22"/>
-                                <w:szCs w:val="22"/>
-                              </w:rPr>
-                            </w:pPr>
-                            <w:r>
-                              <w:rPr>
-                                <w:sz w:val="22"/>
-                                <w:szCs w:val="22"/>
-                              </w:rPr>
-                              <w:t>1</w:t>
-                            </w:r>
-                          </w:p>
-                        </w:txbxContent>
-                      </wps:txbx>
-                      <wps:bodyPr rot="0" spcFirstLastPara="0" vertOverflow="overflow" horzOverflow="overflow" vert="horz" wrap="square" lIns="91440" tIns="45720" rIns="91440" bIns="45720" numCol="1" spcCol="0" rtlCol="0" fromWordArt="0" anchor="t" anchorCtr="0" forceAA="0" compatLnSpc="1">
-                        <a:prstTxWarp prst="textNoShape">
-                          <a:avLst/>
-                        </a:prstTxWarp>
-                        <a:noAutofit/>
-                      </wps:bodyPr>
-                    </wps:wsp>
-                  </a:graphicData>
-                </a:graphic>
-                <wp14:sizeRelH relativeFrom="margin">
-                  <wp14:pctWidth>0</wp14:pctWidth>
-                </wp14:sizeRelH>
-                <wp14:sizeRelV relativeFrom="margin">
-                  <wp14:pctHeight>0</wp14:pctHeight>
-                </wp14:sizeRelV>
-              </wp:anchor>
-            </w:drawing>
-          </mc:Choice>
-          <mc:Fallback>
-            <w:pict>
-              <v:shapetype w14:anchorId="5CB57F3B" id="_x0000_t202" coordsize="21600,21600" o:spt="202" path="m,l,21600r21600,l21600,xe">
-                <v:stroke joinstyle="miter"/>
-                <v:path gradientshapeok="t" o:connecttype="rect"/>
-              </v:shapetype>
-              <v:shape id="Cuadro de texto 7" o:spid="_x0000_s1026" type="#_x0000_t202" style="position:absolute;margin-left:841.6pt;margin-top:11pt;width:18.75pt;height:16.95pt;z-index:251689984;visibility:visible;mso-wrap-style:square;mso-width-percent:0;mso-height-percent:0;mso-wrap-distance-left:9pt;mso-wrap-distance-top:0;mso-wrap-distance-right:9pt;mso-wrap-distance-bottom:0;mso-position-horizontal:absolute;mso-position-horizontal-relative:text;mso-position-vertical:absolute;mso-position-vertical-relative:text;mso-width-percent:0;mso-height-percent:0;mso-width-relative:margin;mso-height-relative:margin;v-text-anchor:top" o:gfxdata="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" fillcolor="white [3201]" strokecolor="white [3212]" strokeweight=".5pt">
-                <v:textbox>
-                  <w:txbxContent>
-                    <w:p>
-                      <w:pPr>
-                        <w:rPr>
-                          <w:sz w:val="22"/>
-                          <w:szCs w:val="22"/>
-                        </w:rPr>
-                      </w:pPr>
-                      <w:r>
-                        <w:rPr>
-                          <w:sz w:val="22"/>
-                          <w:szCs w:val="22"/>
-                        </w:rPr>
-                        <w:t>1</w:t>
-                      </w:r>
-                    </w:p>
-                  </w:txbxContent>
-                </v:textbox>
-              </v:shape>
-            </w:pict>
-          </mc:Fallback>
-        </mc:AlternateContent>
-      </w:r>
-    </w:p>
-    <w:p>
-      <w:r>
-        <w:rPr>
-          <w:noProof/>
-        </w:rPr>
-        <mc:AlternateContent>
-          <mc:Choice Requires="wps">
-            <w:drawing>
-              <wp:anchor distT="0" distB="0" distL="114300" distR="114300" simplePos="0" relativeHeight="251737088" behindDoc="0" locked="0" layoutInCell="1" allowOverlap="1" wp14:anchorId="4CA80FAE" wp14:editId="3F6D7DE0">
-                <wp:simplePos x="0" y="0"/>
-                <wp:positionH relativeFrom="column">
-                  <wp:posOffset>10663518</wp:posOffset>
-                </wp:positionH>
-                <wp:positionV relativeFrom="paragraph">
-                  <wp:posOffset>99993</wp:posOffset>
-                </wp:positionV>
-                <wp:extent cx="2514077" cy="26558"/>
-                <wp:effectExtent l="0" t="0" r="19685" b="31115"/>
-                <wp:wrapNone/>
-                <wp:docPr id="1256709562" name="Conector recto 45"/>
-                <wp:cNvGraphicFramePr/>
-                <a:graphic xmlns:a="http://schemas.openxmlformats.org/drawingml/2006/main">
-                  <a:graphicData uri="http://schemas.microsoft.com/office/word/2010/wordprocessingShape">
-                    <wps:wsp>
-                      <wps:cNvCnPr/>
-                      <wps:spPr>
-                        <a:xfrm flipH="1" flipV="1">
-                          <a:off x="0" y="0"/>
-                          <a:ext cx="2514077" cy="26558"/>
-                        </a:xfrm>
-                        <a:prstGeom prst="line">
-                          <a:avLst/>
-                        </a:prstGeom>
-                      </wps:spPr>
-                      <wps:style>
-                        <a:lnRef idx="2">
-                          <a:schemeClr val="accent1"/>
-                        </a:lnRef>
-                        <a:fillRef idx="0">
-                          <a:schemeClr val="accent1"/>
-                        </a:fillRef>
-                        <a:effectRef idx="1">
-                          <a:schemeClr val="accent1"/>
-                        </a:effectRef>
-                        <a:fontRef idx="minor">
-                          <a:schemeClr val="tx1"/>
-                        </a:fontRef>
-                      </wps:style>
-                      <wps:bodyPr/>
-                    </wps:wsp>
-                  </a:graphicData>
-                </a:graphic>
-                <wp14:sizeRelH relativeFrom="margin">
-                  <wp14:pctWidth>0</wp14:pctWidth>
-                </wp14:sizeRelH>
-                <wp14:sizeRelV relativeFrom="margin">
-                  <wp14:pctHeight>0</wp14:pctHeight>
-                </wp14:sizeRelV>
-              </wp:anchor>
-            </w:drawing>
-          </mc:Choice>
-          <mc:Fallback>
-            <w:pict>
-              <v:line w14:anchorId="6B6F4508" id="Conector recto 45" o:spid="_x0000_s1026" style="position:absolute;flip:x y;z-index:251737088;visibility:visible;mso-wrap-style:square;mso-width-percent:0;mso-height-percent:0;mso-wrap-distance-left:9pt;mso-wrap-distance-top:0;mso-wrap-distance-right:9pt;mso-wrap-distance-bottom:0;mso-position-horizontal:absolute;mso-position-horizontal-relative:text;mso-position-vertical:absolute;mso-position-vertical-relative:text;mso-width-percent:0;mso-height-percent:0;mso-width-relative:margin;mso-height-relative:margin" from="839.65pt,7.85pt" to="1037.6pt,9.95pt" o:gfxdata="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" strokecolor="#156082 [3204]" strokeweight="1.5pt">
-                <v:stroke joinstyle="miter"/>
-              </v:line>
-            </w:pict>
-          </mc:Fallback>
-        </mc:AlternateContent>
-      </w:r>
-      <w:r>
-        <w:rPr>
-          <w:noProof/>
-        </w:rPr>
-        <mc:AlternateContent>
-          <mc:Choice Requires="wps">
-            <w:drawing>
-              <wp:anchor distT="0" distB="0" distL="114300" distR="114300" simplePos="0" relativeHeight="251665408" behindDoc="0" locked="0" layoutInCell="1" allowOverlap="1" wp14:anchorId="28881C8C" wp14:editId="3E03E817">
-                <wp:simplePos x="0" y="0"/>
-                <wp:positionH relativeFrom="column">
-                  <wp:posOffset>13190594</wp:posOffset>
-                </wp:positionH>
-                <wp:positionV relativeFrom="paragraph">
-                  <wp:posOffset>126888</wp:posOffset>
-                </wp:positionV>
-                <wp:extent cx="0" cy="954592"/>
-                <wp:effectExtent l="0" t="0" r="38100" b="36195"/>
-                <wp:wrapNone/>
-                <wp:docPr id="2058969878" name="Conector recto 10"/>
-                <wp:cNvGraphicFramePr/>
-                <a:graphic xmlns:a="http://schemas.openxmlformats.org/drawingml/2006/main">
-                  <a:graphicData uri="http://schemas.microsoft.com/office/word/2010/wordprocessingShape">
-                    <wps:wsp>
-                      <wps:cNvCnPr/>
-                      <wps:spPr>
-                        <a:xfrm>
-                          <a:off x="0" y="0"/>
-                          <a:ext cx="0" cy="954592"/>
-                        </a:xfrm>
-                        <a:prstGeom prst="line">
-                          <a:avLst/>
-                        </a:prstGeom>
-                      </wps:spPr>
-                      <wps:style>
-                        <a:lnRef idx="2">
-                          <a:schemeClr val="accent1"/>
-                        </a:lnRef>
-                        <a:fillRef idx="0">
-                          <a:schemeClr val="accent1"/>
-                        </a:fillRef>
-                        <a:effectRef idx="1">
-                          <a:schemeClr val="accent1"/>
-                        </a:effectRef>
-                        <a:fontRef idx="minor">
-                          <a:schemeClr val="tx1"/>
-                        </a:fontRef>
-                      </wps:style>
-                      <wps:bodyPr/>
-                    </wps:wsp>
-                  </a:graphicData>
-                </a:graphic>
-                <wp14:sizeRelH relativeFrom="margin">
-                  <wp14:pctWidth>0</wp14:pctWidth>
-                </wp14:sizeRelH>
-                <wp14:sizeRelV relativeFrom="margin">
-                  <wp14:pctHeight>0</wp14:pctHeight>
-                </wp14:sizeRelV>
-              </wp:anchor>
-            </w:drawing>
-          </mc:Choice>
-          <mc:Fallback>
-            <w:pict>
-              <v:line w14:anchorId="72257EB1" id="Conector recto 10" o:spid="_x0000_s1026" style="position:absolute;z-index:251665408;visibility:visible;mso-wrap-style:square;mso-width-percent:0;mso-height-percent:0;mso-wrap-distance-left:9pt;mso-wrap-distance-top:0;mso-wrap-distance-right:9pt;mso-wrap-distance-bottom:0;mso-position-horizontal:absolute;mso-position-horizontal-relative:text;mso-position-vertical:absolute;mso-position-vertical-relative:text;mso-width-percent:0;mso-height-percent:0;mso-width-relative:margin;mso-height-relative:margin" from="1038.65pt,10pt" to="1038.65pt,85.15pt" o:gfxdata="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" strokecolor="#156082 [3204]" strokeweight="1.5pt">
-                <v:stroke joinstyle="miter"/>
-              </v:line>
-            </w:pict>
-          </mc:Fallback>
-        </mc:AlternateContent>
-      </w:r>
-      <w:r>
-        <w:rPr>
-          <w:noProof/>
-        </w:rPr>
-        <mc:AlternateContent>
-          <mc:Choice Requires="wps">
-            <w:drawing>
-              <wp:anchor distT="0" distB="0" distL="114300" distR="114300" simplePos="0" relativeHeight="251666432" behindDoc="0" locked="0" layoutInCell="1" allowOverlap="1" wp14:anchorId="63F8D89B" wp14:editId="76A9675E">
-                <wp:simplePos x="0" y="0"/>
-                <wp:positionH relativeFrom="column">
-                  <wp:posOffset>10576560</wp:posOffset>
-                </wp:positionH>
-                <wp:positionV relativeFrom="paragraph">
-                  <wp:posOffset>33020</wp:posOffset>
-                </wp:positionV>
-                <wp:extent cx="149116" cy="138605"/>
-                <wp:effectExtent l="19050" t="19050" r="22860" b="33020"/>
-                <wp:wrapNone/>
-                <wp:docPr id="251476511" name="Rombo 11"/>
-                <wp:cNvGraphicFramePr/>
-                <a:graphic xmlns:a="http://schemas.openxmlformats.org/drawingml/2006/main">
-                  <a:graphicData uri="http://schemas.microsoft.com/office/word/2010/wordprocessingShape">
-                    <wps:wsp>
-                      <wps:cNvSpPr/>
-                      <wps:spPr>
-                        <a:xfrm>
-                          <a:off x="0" y="0"/>
-                          <a:ext cx="149116" cy="138605"/>
-                        </a:xfrm>
-                        <a:prstGeom prst="diamond">
-                          <a:avLst/>
-                        </a:prstGeom>
-                      </wps:spPr>
-                      <wps:style>
-                        <a:lnRef idx="2">
-                          <a:schemeClr val="accent1">
-                            <a:shade val="15000"/>
-                          </a:schemeClr>
-                        </a:lnRef>
-                        <a:fillRef idx="1">
-                          <a:schemeClr val="accent1"/>
-                        </a:fillRef>
-                        <a:effectRef idx="0">
-                          <a:schemeClr val="accent1"/>
-                        </a:effectRef>
-                        <a:fontRef idx="minor">
-                          <a:schemeClr val="lt1"/>
-                        </a:fontRef>
-                      </wps:style>
-                      <wps:bodyPr rot="0" spcFirstLastPara="0" vertOverflow="overflow" horzOverflow="overflow" vert="horz" wrap="square" lIns="91440" tIns="45720" rIns="91440" bIns="45720" numCol="1" spcCol="0" rtlCol="0" fromWordArt="0" anchor="ctr" anchorCtr="0" forceAA="0" compatLnSpc="1">
-                        <a:prstTxWarp prst="textNoShape">
-                          <a:avLst/>
-                        </a:prstTxWarp>
-                        <a:noAutofit/>
-                      </wps:bodyPr>
-                    </wps:wsp>
-                  </a:graphicData>
-                </a:graphic>
-                <wp14:sizeRelH relativeFrom="margin">
-                  <wp14:pctWidth>0</wp14:pctWidth>
-                </wp14:sizeRelH>
-                <wp14:sizeRelV relativeFrom="margin">
-                  <wp14:pctHeight>0</wp14:pctHeight>
-                </wp14:sizeRelV>
-              </wp:anchor>
-            </w:drawing>
-          </mc:Choice>
-          <mc:Fallback>
-            <w:pict>
-              <v:shapetype w14:anchorId="39A38365" id="_x0000_t4" coordsize="21600,21600" o:spt="4" path="m10800,l,10800,10800,21600,21600,10800xe">
-                <v:stroke joinstyle="miter"/>
-                <v:path gradientshapeok="t" o:connecttype="rect" textboxrect="5400,5400,16200,16200"/>
-              </v:shapetype>
-              <v:shape id="Rombo 11" o:spid="_x0000_s1026" type="#_x0000_t4" style="position:absolute;margin-left:832.8pt;margin-top:2.6pt;width:11.75pt;height:10.9pt;z-index:251666432;visibility:visible;mso-wrap-style:square;mso-width-percent:0;mso-height-percent:0;mso-wrap-distance-left:9pt;mso-wrap-distance-top:0;mso-wrap-distance-right:9pt;mso-wrap-distance-bottom:0;mso-position-horizontal:absolute;mso-position-horizontal-relative:text;mso-position-vertical:absolute;mso-position-vertical-relative:text;mso-width-percent:0;mso-height-percent:0;mso-width-relative:margin;mso-height-relative:margin;v-text-anchor:middle" o:gfxdata="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" fillcolor="#156082 [3204]" strokecolor="#030e13 [484]" strokeweight="1.5pt"/>
-            </w:pict>
-          </mc:Fallback>
-        </mc:AlternateContent>
-      </w:r>
-    </w:p>
     <w:p/>
-    <w:p>
-      <w:r>
-        <w:rPr>
-          <w:noProof/>
-        </w:rPr>
-        <mc:AlternateContent>
-          <mc:Choice Requires="wps">
-            <w:drawing>
-              <wp:anchor distT="0" distB="0" distL="114300" distR="114300" simplePos="0" relativeHeight="251683840" behindDoc="0" locked="0" layoutInCell="1" allowOverlap="1" wp14:anchorId="649AE3E4" wp14:editId="6A7ED584">
-                <wp:simplePos x="0" y="0"/>
-                <wp:positionH relativeFrom="column">
-                  <wp:posOffset>8403889</wp:posOffset>
-                </wp:positionH>
-                <wp:positionV relativeFrom="paragraph">
-                  <wp:posOffset>137534</wp:posOffset>
-                </wp:positionV>
-                <wp:extent cx="127299" cy="157480"/>
-                <wp:effectExtent l="19050" t="19050" r="25400" b="33020"/>
-                <wp:wrapNone/>
-                <wp:docPr id="423976728" name="Rombo 11"/>
-                <wp:cNvGraphicFramePr/>
-                <a:graphic xmlns:a="http://schemas.openxmlformats.org/drawingml/2006/main">
-                  <a:graphicData uri="http://schemas.microsoft.com/office/word/2010/wordprocessingShape">
-                    <wps:wsp>
-                      <wps:cNvSpPr/>
-                      <wps:spPr>
-                        <a:xfrm>
-                          <a:off x="0" y="0"/>
-                          <a:ext cx="127299" cy="157480"/>
-                        </a:xfrm>
-                        <a:prstGeom prst="diamond">
-                          <a:avLst/>
-                        </a:prstGeom>
-                      </wps:spPr>
-                      <wps:style>
-                        <a:lnRef idx="2">
-                          <a:schemeClr val="accent1">
-                            <a:shade val="15000"/>
-                          </a:schemeClr>
-                        </a:lnRef>
-                        <a:fillRef idx="1">
-                          <a:schemeClr val="accent1"/>
-                        </a:fillRef>
-                        <a:effectRef idx="0">
-                          <a:schemeClr val="accent1"/>
-                        </a:effectRef>
-                        <a:fontRef idx="minor">
-                          <a:schemeClr val="lt1"/>
-                        </a:fontRef>
-                      </wps:style>
-                      <wps:bodyPr rot="0" spcFirstLastPara="0" vertOverflow="overflow" horzOverflow="overflow" vert="horz" wrap="square" lIns="91440" tIns="45720" rIns="91440" bIns="45720" numCol="1" spcCol="0" rtlCol="0" fromWordArt="0" anchor="ctr" anchorCtr="0" forceAA="0" compatLnSpc="1">
-                        <a:prstTxWarp prst="textNoShape">
-                          <a:avLst/>
-                        </a:prstTxWarp>
-                        <a:noAutofit/>
-                      </wps:bodyPr>
-                    </wps:wsp>
-                  </a:graphicData>
-                </a:graphic>
-                <wp14:sizeRelH relativeFrom="margin">
-                  <wp14:pctWidth>0</wp14:pctWidth>
-                </wp14:sizeRelH>
-                <wp14:sizeRelV relativeFrom="margin">
-                  <wp14:pctHeight>0</wp14:pctHeight>
-                </wp14:sizeRelV>
-              </wp:anchor>
-            </w:drawing>
-          </mc:Choice>
-          <mc:Fallback>
-            <w:pict>
-              <v:shape w14:anchorId="7CF21EC9" id="Rombo 11" o:spid="_x0000_s1026" type="#_x0000_t4" style="position:absolute;margin-left:661.7pt;margin-top:10.85pt;width:10pt;height:12.4pt;z-index:251683840;visibility:visible;mso-wrap-style:square;mso-width-percent:0;mso-height-percent:0;mso-wrap-distance-left:9pt;mso-wrap-distance-top:0;mso-wrap-distance-right:9pt;mso-wrap-distance-bottom:0;mso-position-horizontal:absolute;mso-position-horizontal-relative:text;mso-position-vertical:absolute;mso-position-vertical-relative:text;mso-width-percent:0;mso-height-percent:0;mso-width-relative:margin;mso-height-relative:margin;v-text-anchor:middle" o:gfxdata="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" fillcolor="#156082 [3204]" strokecolor="#030e13 [484]" strokeweight="1.5pt"/>
-            </w:pict>
-          </mc:Fallback>
-        </mc:AlternateContent>
-      </w:r>
-      <w:r>
-        <w:rPr>
-          <w:noProof/>
-        </w:rPr>
-        <mc:AlternateContent>
-          <mc:Choice Requires="wps">
-            <w:drawing>
-              <wp:anchor distT="0" distB="0" distL="114300" distR="114300" simplePos="0" relativeHeight="251736064" behindDoc="0" locked="0" layoutInCell="1" allowOverlap="1" wp14:anchorId="7C286E73" wp14:editId="17A01AF1">
-                <wp:simplePos x="0" y="0"/>
-                <wp:positionH relativeFrom="column">
-                  <wp:posOffset>6239435</wp:posOffset>
-                </wp:positionH>
-                <wp:positionV relativeFrom="paragraph">
-                  <wp:posOffset>205217</wp:posOffset>
-                </wp:positionV>
-                <wp:extent cx="2228290" cy="26894"/>
-                <wp:effectExtent l="0" t="0" r="19685" b="30480"/>
-                <wp:wrapNone/>
-                <wp:docPr id="1242743389" name="Conector recto 44"/>
-                <wp:cNvGraphicFramePr/>
-                <a:graphic xmlns:a="http://schemas.openxmlformats.org/drawingml/2006/main">
-                  <a:graphicData uri="http://schemas.microsoft.com/office/word/2010/wordprocessingShape">
-                    <wps:wsp>
-                      <wps:cNvCnPr/>
-                      <wps:spPr>
-                        <a:xfrm flipV="1">
-                          <a:off x="0" y="0"/>
-                          <a:ext cx="2228290" cy="26894"/>
-                        </a:xfrm>
-                        <a:prstGeom prst="line">
-                          <a:avLst/>
-                        </a:prstGeom>
-                      </wps:spPr>
-                      <wps:style>
-                        <a:lnRef idx="2">
-                          <a:schemeClr val="accent1"/>
-                        </a:lnRef>
-                        <a:fillRef idx="0">
-                          <a:schemeClr val="accent1"/>
-                        </a:fillRef>
-                        <a:effectRef idx="1">
-                          <a:schemeClr val="accent1"/>
-                        </a:effectRef>
-                        <a:fontRef idx="minor">
-                          <a:schemeClr val="tx1"/>
-                        </a:fontRef>
-                      </wps:style>
-                      <wps:bodyPr/>
-                    </wps:wsp>
-                  </a:graphicData>
-                </a:graphic>
-                <wp14:sizeRelH relativeFrom="margin">
-                  <wp14:pctWidth>0</wp14:pctWidth>
-                </wp14:sizeRelH>
-                <wp14:sizeRelV relativeFrom="margin">
-                  <wp14:pctHeight>0</wp14:pctHeight>
-                </wp14:sizeRelV>
-              </wp:anchor>
-            </w:drawing>
-          </mc:Choice>
-          <mc:Fallback>
-            <w:pict>
-              <v:line w14:anchorId="26219560" id="Conector recto 44" o:spid="_x0000_s1026" style="position:absolute;flip:y;z-index:251736064;visibility:visible;mso-wrap-style:square;mso-width-percent:0;mso-height-percent:0;mso-wrap-distance-left:9pt;mso-wrap-distance-top:0;mso-wrap-distance-right:9pt;mso-wrap-distance-bottom:0;mso-position-horizontal:absolute;mso-position-horizontal-relative:text;mso-position-vertical:absolute;mso-position-vertical-relative:text;mso-width-percent:0;mso-height-percent:0;mso-width-relative:margin;mso-height-relative:margin" from="491.3pt,16.15pt" to="666.75pt,18.25pt" o:gfxdata="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" strokecolor="#156082 [3204]" strokeweight="1.5pt">
-                <v:stroke joinstyle="miter"/>
-              </v:line>
-            </w:pict>
-          </mc:Fallback>
-        </mc:AlternateContent>
-      </w:r>
-      <w:r>
-        <w:rPr>
-          <w:noProof/>
-        </w:rPr>
-        <mc:AlternateContent>
-          <mc:Choice Requires="wps">
-            <w:drawing>
-              <wp:anchor distT="0" distB="0" distL="114300" distR="114300" simplePos="0" relativeHeight="251681792" behindDoc="0" locked="0" layoutInCell="1" allowOverlap="1" wp14:anchorId="064F0275" wp14:editId="489FF790">
-                <wp:simplePos x="0" y="0"/>
-                <wp:positionH relativeFrom="column">
-                  <wp:posOffset>6225988</wp:posOffset>
-                </wp:positionH>
-                <wp:positionV relativeFrom="paragraph">
-                  <wp:posOffset>218663</wp:posOffset>
-                </wp:positionV>
-                <wp:extent cx="13447" cy="1230929"/>
-                <wp:effectExtent l="0" t="0" r="24765" b="26670"/>
-                <wp:wrapNone/>
-                <wp:docPr id="966979514" name="Conector recto 17"/>
-                <wp:cNvGraphicFramePr/>
-                <a:graphic xmlns:a="http://schemas.openxmlformats.org/drawingml/2006/main">
-                  <a:graphicData uri="http://schemas.microsoft.com/office/word/2010/wordprocessingShape">
-                    <wps:wsp>
-                      <wps:cNvCnPr/>
-                      <wps:spPr>
-                        <a:xfrm flipV="1">
-                          <a:off x="0" y="0"/>
-                          <a:ext cx="13447" cy="1230929"/>
-                        </a:xfrm>
-                        <a:prstGeom prst="line">
-                          <a:avLst/>
-                        </a:prstGeom>
-                      </wps:spPr>
-                      <wps:style>
-                        <a:lnRef idx="2">
-                          <a:schemeClr val="accent1"/>
-                        </a:lnRef>
-                        <a:fillRef idx="0">
-                          <a:schemeClr val="accent1"/>
-                        </a:fillRef>
-                        <a:effectRef idx="1">
-                          <a:schemeClr val="accent1"/>
-                        </a:effectRef>
-                        <a:fontRef idx="minor">
-                          <a:schemeClr val="tx1"/>
-                        </a:fontRef>
-                      </wps:style>
-                      <wps:bodyPr/>
-                    </wps:wsp>
-                  </a:graphicData>
-                </a:graphic>
-                <wp14:sizeRelH relativeFrom="margin">
-                  <wp14:pctWidth>0</wp14:pctWidth>
-                </wp14:sizeRelH>
-                <wp14:sizeRelV relativeFrom="margin">
-                  <wp14:pctHeight>0</wp14:pctHeight>
-                </wp14:sizeRelV>
-              </wp:anchor>
-            </w:drawing>
-          </mc:Choice>
-          <mc:Fallback>
-            <w:pict>
-              <v:line w14:anchorId="5D2E676A" id="Conector recto 17" o:spid="_x0000_s1026" style="position:absolute;flip:y;z-index:251681792;visibility:visible;mso-wrap-style:square;mso-width-percent:0;mso-height-percent:0;mso-wrap-distance-left:9pt;mso-wrap-distance-top:0;mso-wrap-distance-right:9pt;mso-wrap-distance-bottom:0;mso-position-horizontal:absolute;mso-position-horizontal-relative:text;mso-position-vertical:absolute;mso-position-vertical-relative:text;mso-width-percent:0;mso-height-percent:0;mso-width-relative:margin;mso-height-relative:margin" from="490.25pt,17.2pt" to="491.3pt,114.1pt" o:gfxdata="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" strokecolor="#156082 [3204]" strokeweight="1.5pt">
-                <v:stroke joinstyle="miter"/>
-              </v:line>
-            </w:pict>
-          </mc:Fallback>
-        </mc:AlternateContent>
-      </w:r>
-      <w:r>
-        <w:rPr>
-          <w:noProof/>
-        </w:rPr>
-        <mc:AlternateContent>
-          <mc:Choice Requires="wps">
-            <w:drawing>
-              <wp:anchor distT="0" distB="0" distL="114300" distR="114300" simplePos="0" relativeHeight="251692032" behindDoc="0" locked="0" layoutInCell="1" allowOverlap="1" wp14:anchorId="017A557F" wp14:editId="63489FAA">
-                <wp:simplePos x="0" y="0"/>
-                <wp:positionH relativeFrom="column">
-                  <wp:posOffset>13200555</wp:posOffset>
-                </wp:positionH>
-                <wp:positionV relativeFrom="paragraph">
-                  <wp:posOffset>99673</wp:posOffset>
-                </wp:positionV>
-                <wp:extent cx="567559" cy="252248"/>
-                <wp:effectExtent l="0" t="0" r="23495" b="14605"/>
-                <wp:wrapNone/>
-                <wp:docPr id="1490189979" name="Cuadro de texto 7"/>
-                <wp:cNvGraphicFramePr/>
-                <a:graphic xmlns:a="http://schemas.openxmlformats.org/drawingml/2006/main">
-                  <a:graphicData uri="http://schemas.microsoft.com/office/word/2010/wordprocessingShape">
-                    <wps:wsp>
-                      <wps:cNvSpPr txBox="1"/>
-                      <wps:spPr>
-                        <a:xfrm>
-                          <a:off x="0" y="0"/>
-                          <a:ext cx="567559" cy="252248"/>
-                        </a:xfrm>
-                        <a:prstGeom prst="rect">
-                          <a:avLst/>
-                        </a:prstGeom>
-                        <a:solidFill>
-                          <a:schemeClr val="lt1"/>
-                        </a:solidFill>
-                        <a:ln w="6350">
-                          <a:solidFill>
-                            <a:schemeClr val="bg1"/>
-                          </a:solidFill>
-                        </a:ln>
-                      </wps:spPr>
-                      <wps:txbx>
-                        <w:txbxContent>
-                          <w:p>
-                            <w:pPr>
-                              <w:rPr>
-                                <w:sz w:val="22"/>
-                                <w:szCs w:val="22"/>
-                              </w:rPr>
-                            </w:pPr>
-                            <w:r>
-                              <w:rPr>
-                                <w:sz w:val="22"/>
-                                <w:szCs w:val="22"/>
-                              </w:rPr>
-                              <w:t>0...N</w:t>
-                            </w:r>
-                          </w:p>
-                        </w:txbxContent>
-                      </wps:txbx>
-                      <wps:bodyPr rot="0" spcFirstLastPara="0" vertOverflow="overflow" horzOverflow="overflow" vert="horz" wrap="square" lIns="91440" tIns="45720" rIns="91440" bIns="45720" numCol="1" spcCol="0" rtlCol="0" fromWordArt="0" anchor="t" anchorCtr="0" forceAA="0" compatLnSpc="1">
-                        <a:prstTxWarp prst="textNoShape">
-                          <a:avLst/>
-                        </a:prstTxWarp>
-                        <a:noAutofit/>
-                      </wps:bodyPr>
-                    </wps:wsp>
-                  </a:graphicData>
-                </a:graphic>
-                <wp14:sizeRelH relativeFrom="margin">
-                  <wp14:pctWidth>0</wp14:pctWidth>
-                </wp14:sizeRelH>
-                <wp14:sizeRelV relativeFrom="margin">
-                  <wp14:pctHeight>0</wp14:pctHeight>
-                </wp14:sizeRelV>
-              </wp:anchor>
-            </w:drawing>
-          </mc:Choice>
-          <mc:Fallback>
-            <w:pict>
-              <v:shape w14:anchorId="017A557F" id="_x0000_s1027" type="#_x0000_t202" style="position:absolute;margin-left:1039.4pt;margin-top:7.85pt;width:44.7pt;height:19.85pt;z-index:251692032;visibility:visible;mso-wrap-style:square;mso-width-percent:0;mso-height-percent:0;mso-wrap-distance-left:9pt;mso-wrap-distance-top:0;mso-wrap-distance-right:9pt;mso-wrap-distance-bottom:0;mso-position-horizontal:absolute;mso-position-horizontal-relative:text;mso-position-vertical:absolute;mso-position-vertical-relative:text;mso-width-percent:0;mso-height-percent:0;mso-width-relative:margin;mso-height-relative:margin;v-text-anchor:top" o:gfxdata="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" fillcolor="white [3201]" strokecolor="white [3212]" strokeweight=".5pt">
-                <v:textbox>
-                  <w:txbxContent>
-                    <w:p>
-                      <w:pPr>
-                        <w:rPr>
-                          <w:sz w:val="22"/>
-                          <w:szCs w:val="22"/>
-                        </w:rPr>
-                      </w:pPr>
-                      <w:r>
-                        <w:rPr>
-                          <w:sz w:val="22"/>
-                          <w:szCs w:val="22"/>
-                        </w:rPr>
-                        <w:t>0...N</w:t>
-                      </w:r>
-                    </w:p>
-                  </w:txbxContent>
-                </v:textbox>
-              </v:shape>
-            </w:pict>
-          </mc:Fallback>
-        </mc:AlternateContent>
-      </w:r>
-    </w:p>
+    <w:p/>
+    <w:p/>
+    <w:p/>
     <w:tbl>
       <w:tblPr>
         <w:tblStyle w:val="Tablaconcuadrcula"/>
@@ -1029,6 +172,7 @@
         </w:tc>
       </w:tr>
     </w:tbl>
+    <w:p/>
     <w:p>
       <w:r>
         <w:rPr>
@@ -1037,114 +181,7 @@
         <mc:AlternateContent>
           <mc:Choice Requires="wps">
             <w:drawing>
-              <wp:anchor distT="0" distB="0" distL="114300" distR="114300" simplePos="0" relativeHeight="251685888" behindDoc="0" locked="0" layoutInCell="1" allowOverlap="1" wp14:anchorId="51B1F720" wp14:editId="5B8ACBB4">
-                <wp:simplePos x="0" y="0"/>
-                <wp:positionH relativeFrom="column">
-                  <wp:posOffset>8108427</wp:posOffset>
-                </wp:positionH>
-                <wp:positionV relativeFrom="paragraph">
-                  <wp:posOffset>9151</wp:posOffset>
-                </wp:positionV>
-                <wp:extent cx="389965" cy="376144"/>
-                <wp:effectExtent l="0" t="0" r="10160" b="24130"/>
-                <wp:wrapNone/>
-                <wp:docPr id="594086356" name="Cuadro de texto 7"/>
-                <wp:cNvGraphicFramePr/>
-                <a:graphic xmlns:a="http://schemas.openxmlformats.org/drawingml/2006/main">
-                  <a:graphicData uri="http://schemas.microsoft.com/office/word/2010/wordprocessingShape">
-                    <wps:wsp>
-                      <wps:cNvSpPr txBox="1"/>
-                      <wps:spPr>
-                        <a:xfrm>
-                          <a:off x="0" y="0"/>
-                          <a:ext cx="389965" cy="376144"/>
-                        </a:xfrm>
-                        <a:prstGeom prst="rect">
-                          <a:avLst/>
-                        </a:prstGeom>
-                        <a:solidFill>
-                          <a:schemeClr val="lt1"/>
-                        </a:solidFill>
-                        <a:ln w="6350">
-                          <a:solidFill>
-                            <a:schemeClr val="bg1"/>
-                          </a:solidFill>
-                        </a:ln>
-                      </wps:spPr>
-                      <wps:txbx>
-                        <w:txbxContent>
-                          <w:p>
-                            <w:pPr>
-                              <w:rPr>
-                                <w:sz w:val="36"/>
-                                <w:szCs w:val="36"/>
-                              </w:rPr>
-                            </w:pPr>
-                            <w:r>
-                              <w:rPr>
-                                <w:sz w:val="36"/>
-                                <w:szCs w:val="36"/>
-                              </w:rPr>
-                              <w:t>1</w:t>
-                            </w:r>
-                          </w:p>
-                        </w:txbxContent>
-                      </wps:txbx>
-                      <wps:bodyPr rot="0" spcFirstLastPara="0" vertOverflow="overflow" horzOverflow="overflow" vert="horz" wrap="square" lIns="91440" tIns="45720" rIns="91440" bIns="45720" numCol="1" spcCol="0" rtlCol="0" fromWordArt="0" anchor="t" anchorCtr="0" forceAA="0" compatLnSpc="1">
-                        <a:prstTxWarp prst="textNoShape">
-                          <a:avLst/>
-                        </a:prstTxWarp>
-                        <a:noAutofit/>
-                      </wps:bodyPr>
-                    </wps:wsp>
-                  </a:graphicData>
-                </a:graphic>
-                <wp14:sizeRelH relativeFrom="margin">
-                  <wp14:pctWidth>0</wp14:pctWidth>
-                </wp14:sizeRelH>
-                <wp14:sizeRelV relativeFrom="margin">
-                  <wp14:pctHeight>0</wp14:pctHeight>
-                </wp14:sizeRelV>
-              </wp:anchor>
-            </w:drawing>
-          </mc:Choice>
-          <mc:Fallback>
-            <w:pict>
-              <v:shape w14:anchorId="51B1F720" id="_x0000_s1028" type="#_x0000_t202" style="position:absolute;margin-left:638.45pt;margin-top:.7pt;width:30.7pt;height:29.6pt;z-index:251685888;visibility:visible;mso-wrap-style:square;mso-width-percent:0;mso-height-percent:0;mso-wrap-distance-left:9pt;mso-wrap-distance-top:0;mso-wrap-distance-right:9pt;mso-wrap-distance-bottom:0;mso-position-horizontal:absolute;mso-position-horizontal-relative:text;mso-position-vertical:absolute;mso-position-vertical-relative:text;mso-width-percent:0;mso-height-percent:0;mso-width-relative:margin;mso-height-relative:margin;v-text-anchor:top" o:gfxdata="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" fillcolor="white [3201]" strokecolor="white [3212]" strokeweight=".5pt">
-                <v:textbox>
-                  <w:txbxContent>
-                    <w:p>
-                      <w:pPr>
-                        <w:rPr>
-                          <w:sz w:val="36"/>
-                          <w:szCs w:val="36"/>
-                        </w:rPr>
-                      </w:pPr>
-                      <w:r>
-                        <w:rPr>
-                          <w:sz w:val="36"/>
-                          <w:szCs w:val="36"/>
-                        </w:rPr>
-                        <w:t>1</w:t>
-                      </w:r>
-                    </w:p>
-                  </w:txbxContent>
-                </v:textbox>
-              </v:shape>
-            </w:pict>
-          </mc:Fallback>
-        </mc:AlternateContent>
-      </w:r>
-    </w:p>
-    <w:p>
-      <w:r>
-        <w:rPr>
-          <w:noProof/>
-        </w:rPr>
-        <mc:AlternateContent>
-          <mc:Choice Requires="wps">
-            <w:drawing>
-              <wp:anchor distT="0" distB="0" distL="114300" distR="114300" simplePos="0" relativeHeight="251673600" behindDoc="0" locked="0" layoutInCell="1" allowOverlap="1" wp14:anchorId="5727F852" wp14:editId="3AD80876">
+              <wp:anchor distT="0" distB="0" distL="114300" distR="114300" simplePos="0" relativeHeight="251673600" behindDoc="0" locked="0" layoutInCell="1" allowOverlap="1" wp14:anchorId="5727F852" wp14:editId="6EC3C2DB">
                 <wp:simplePos x="0" y="0"/>
                 <wp:positionH relativeFrom="column">
                   <wp:posOffset>3768613</wp:posOffset>
@@ -1224,7 +261,11 @@
           </mc:Choice>
           <mc:Fallback>
             <w:pict>
-              <v:shape w14:anchorId="5727F852" id="_x0000_s1029" type="#_x0000_t202" style="position:absolute;margin-left:296.75pt;margin-top:112.45pt;width:38.9pt;height:19.85pt;z-index:251673600;visibility:visible;mso-wrap-style:square;mso-width-percent:0;mso-height-percent:0;mso-wrap-distance-left:9pt;mso-wrap-distance-top:0;mso-wrap-distance-right:9pt;mso-wrap-distance-bottom:0;mso-position-horizontal:absolute;mso-position-horizontal-relative:text;mso-position-vertical:absolute;mso-position-vertical-relative:text;mso-width-percent:0;mso-height-percent:0;mso-width-relative:margin;mso-height-relative:margin;v-text-anchor:top" o:gfxdata="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" fillcolor="white [3201]" strokecolor="white [3212]" strokeweight=".5pt">
+              <v:shapetype w14:anchorId="5727F852" id="_x0000_t202" coordsize="21600,21600" o:spt="202" path="m,l,21600r21600,l21600,xe">
+                <v:stroke joinstyle="miter"/>
+                <v:path gradientshapeok="t" o:connecttype="rect"/>
+              </v:shapetype>
+              <v:shape id="Cuadro de texto 7" o:spid="_x0000_s1026" type="#_x0000_t202" style="position:absolute;margin-left:296.75pt;margin-top:112.45pt;width:38.9pt;height:19.85pt;z-index:251673600;visibility:visible;mso-wrap-style:square;mso-width-percent:0;mso-height-percent:0;mso-wrap-distance-left:9pt;mso-wrap-distance-top:0;mso-wrap-distance-right:9pt;mso-wrap-distance-bottom:0;mso-position-horizontal:absolute;mso-position-horizontal-relative:text;mso-position-vertical:absolute;mso-position-vertical-relative:text;mso-width-percent:0;mso-height-percent:0;mso-width-relative:margin;mso-height-relative:margin;v-text-anchor:top" o:gfxdata="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" fillcolor="white [3201]" strokecolor="white [3212]" strokeweight=".5pt">
                 <v:textbox>
                   <w:txbxContent>
                     <w:p>
@@ -1336,7 +377,7 @@
           </mc:Choice>
           <mc:Fallback>
             <w:pict>
-              <v:shape w14:anchorId="5AC94829" id="_x0000_s1030" type="#_x0000_t202" style="position:absolute;margin-left:390.9pt;margin-top:113.8pt;width:18.75pt;height:16.95pt;z-index:251671552;visibility:visible;mso-wrap-style:square;mso-width-percent:0;mso-height-percent:0;mso-wrap-distance-left:9pt;mso-wrap-distance-top:0;mso-wrap-distance-right:9pt;mso-wrap-distance-bottom:0;mso-position-horizontal:absolute;mso-position-horizontal-relative:text;mso-position-vertical:absolute;mso-position-vertical-relative:text;mso-width-percent:0;mso-height-percent:0;mso-width-relative:margin;mso-height-relative:margin;v-text-anchor:top" o:gfxdata="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" fillcolor="white [3201]" strokecolor="white [3212]" strokeweight=".5pt">
+              <v:shape w14:anchorId="5AC94829" id="_x0000_s1027" type="#_x0000_t202" style="position:absolute;margin-left:390.9pt;margin-top:113.8pt;width:18.75pt;height:16.95pt;z-index:251671552;visibility:visible;mso-wrap-style:square;mso-width-percent:0;mso-height-percent:0;mso-wrap-distance-left:9pt;mso-wrap-distance-top:0;mso-wrap-distance-right:9pt;mso-wrap-distance-bottom:0;mso-position-horizontal:absolute;mso-position-horizontal-relative:text;mso-position-vertical:absolute;mso-position-vertical-relative:text;mso-width-percent:0;mso-height-percent:0;mso-width-relative:margin;mso-height-relative:margin;v-text-anchor:top" o:gfxdata="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" fillcolor="white [3201]" strokecolor="white [3212]" strokeweight=".5pt">
                 <v:textbox>
                   <w:txbxContent>
                     <w:p>
@@ -1511,112 +552,7 @@
         <mc:AlternateContent>
           <mc:Choice Requires="wps">
             <w:drawing>
-              <wp:anchor distT="0" distB="0" distL="114300" distR="114300" simplePos="0" relativeHeight="251687936" behindDoc="0" locked="0" layoutInCell="1" allowOverlap="1" wp14:anchorId="357025F5" wp14:editId="2B0BFC49">
-                <wp:simplePos x="0" y="0"/>
-                <wp:positionH relativeFrom="column">
-                  <wp:posOffset>5538507</wp:posOffset>
-                </wp:positionH>
-                <wp:positionV relativeFrom="paragraph">
-                  <wp:posOffset>489249</wp:posOffset>
-                </wp:positionV>
-                <wp:extent cx="567559" cy="252248"/>
-                <wp:effectExtent l="0" t="0" r="23495" b="14605"/>
-                <wp:wrapNone/>
-                <wp:docPr id="1459551949" name="Cuadro de texto 7"/>
-                <wp:cNvGraphicFramePr/>
-                <a:graphic xmlns:a="http://schemas.openxmlformats.org/drawingml/2006/main">
-                  <a:graphicData uri="http://schemas.microsoft.com/office/word/2010/wordprocessingShape">
-                    <wps:wsp>
-                      <wps:cNvSpPr txBox="1"/>
-                      <wps:spPr>
-                        <a:xfrm>
-                          <a:off x="0" y="0"/>
-                          <a:ext cx="567559" cy="252248"/>
-                        </a:xfrm>
-                        <a:prstGeom prst="rect">
-                          <a:avLst/>
-                        </a:prstGeom>
-                        <a:solidFill>
-                          <a:schemeClr val="lt1"/>
-                        </a:solidFill>
-                        <a:ln w="6350">
-                          <a:solidFill>
-                            <a:schemeClr val="bg1"/>
-                          </a:solidFill>
-                        </a:ln>
-                      </wps:spPr>
-                      <wps:txbx>
-                        <w:txbxContent>
-                          <w:p>
-                            <w:pPr>
-                              <w:rPr>
-                                <w:sz w:val="22"/>
-                                <w:szCs w:val="22"/>
-                              </w:rPr>
-                            </w:pPr>
-                            <w:r>
-                              <w:rPr>
-                                <w:sz w:val="22"/>
-                                <w:szCs w:val="22"/>
-                              </w:rPr>
-                              <w:t>0...N</w:t>
-                            </w:r>
-                          </w:p>
-                        </w:txbxContent>
-                      </wps:txbx>
-                      <wps:bodyPr rot="0" spcFirstLastPara="0" vertOverflow="overflow" horzOverflow="overflow" vert="horz" wrap="square" lIns="91440" tIns="45720" rIns="91440" bIns="45720" numCol="1" spcCol="0" rtlCol="0" fromWordArt="0" anchor="t" anchorCtr="0" forceAA="0" compatLnSpc="1">
-                        <a:prstTxWarp prst="textNoShape">
-                          <a:avLst/>
-                        </a:prstTxWarp>
-                        <a:noAutofit/>
-                      </wps:bodyPr>
-                    </wps:wsp>
-                  </a:graphicData>
-                </a:graphic>
-                <wp14:sizeRelH relativeFrom="margin">
-                  <wp14:pctWidth>0</wp14:pctWidth>
-                </wp14:sizeRelH>
-                <wp14:sizeRelV relativeFrom="margin">
-                  <wp14:pctHeight>0</wp14:pctHeight>
-                </wp14:sizeRelV>
-              </wp:anchor>
-            </w:drawing>
-          </mc:Choice>
-          <mc:Fallback>
-            <w:pict>
-              <v:shape w14:anchorId="357025F5" id="_x0000_s1031" type="#_x0000_t202" style="position:absolute;margin-left:436.1pt;margin-top:38.5pt;width:44.7pt;height:19.85pt;z-index:251687936;visibility:visible;mso-wrap-style:square;mso-width-percent:0;mso-height-percent:0;mso-wrap-distance-left:9pt;mso-wrap-distance-top:0;mso-wrap-distance-right:9pt;mso-wrap-distance-bottom:0;mso-position-horizontal:absolute;mso-position-horizontal-relative:text;mso-position-vertical:absolute;mso-position-vertical-relative:text;mso-width-percent:0;mso-height-percent:0;mso-width-relative:margin;mso-height-relative:margin;v-text-anchor:top" o:gfxdata="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" fillcolor="white [3201]" strokecolor="white [3212]" strokeweight=".5pt">
-                <v:textbox>
-                  <w:txbxContent>
-                    <w:p>
-                      <w:pPr>
-                        <w:rPr>
-                          <w:sz w:val="22"/>
-                          <w:szCs w:val="22"/>
-                        </w:rPr>
-                      </w:pPr>
-                      <w:r>
-                        <w:rPr>
-                          <w:sz w:val="22"/>
-                          <w:szCs w:val="22"/>
-                        </w:rPr>
-                        <w:t>0...N</w:t>
-                      </w:r>
-                    </w:p>
-                  </w:txbxContent>
-                </v:textbox>
-              </v:shape>
-            </w:pict>
-          </mc:Fallback>
-        </mc:AlternateContent>
-      </w:r>
-      <w:r>
-        <w:rPr>
-          <w:noProof/>
-        </w:rPr>
-        <mc:AlternateContent>
-          <mc:Choice Requires="wps">
-            <w:drawing>
-              <wp:anchor distT="0" distB="0" distL="114300" distR="114300" simplePos="0" relativeHeight="251722752" behindDoc="0" locked="0" layoutInCell="1" allowOverlap="1" wp14:anchorId="50012917" wp14:editId="57DAEBFD">
+              <wp:anchor distT="0" distB="0" distL="114300" distR="114300" simplePos="0" relativeHeight="251722752" behindDoc="0" locked="0" layoutInCell="1" allowOverlap="1" wp14:anchorId="50012917" wp14:editId="3E3719C9">
                 <wp:simplePos x="0" y="0"/>
                 <wp:positionH relativeFrom="column">
                   <wp:posOffset>8991599</wp:posOffset>
@@ -1671,7 +607,7 @@
           </mc:Choice>
           <mc:Fallback>
             <w:pict>
-              <v:line w14:anchorId="64176980" id="Conector recto 25" o:spid="_x0000_s1026" style="position:absolute;z-index:251722752;visibility:visible;mso-wrap-style:square;mso-width-percent:0;mso-height-percent:0;mso-wrap-distance-left:9pt;mso-wrap-distance-top:0;mso-wrap-distance-right:9pt;mso-wrap-distance-bottom:0;mso-position-horizontal:absolute;mso-position-horizontal-relative:text;mso-position-vertical:absolute;mso-position-vertical-relative:text;mso-width-percent:0;mso-height-percent:0;mso-width-relative:margin;mso-height-relative:margin" from="708pt,189.4pt" to="708.75pt,565.9pt" o:gfxdata="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" strokecolor="#156082 [3204]" strokeweight="1.5pt">
+              <v:line w14:anchorId="2B60ABDA" id="Conector recto 25" o:spid="_x0000_s1026" style="position:absolute;z-index:251722752;visibility:visible;mso-wrap-style:square;mso-width-percent:0;mso-height-percent:0;mso-wrap-distance-left:9pt;mso-wrap-distance-top:0;mso-wrap-distance-right:9pt;mso-wrap-distance-bottom:0;mso-position-horizontal:absolute;mso-position-horizontal-relative:text;mso-position-vertical:absolute;mso-position-vertical-relative:text;mso-width-percent:0;mso-height-percent:0;mso-width-relative:margin;mso-height-relative:margin" from="708pt,189.4pt" to="708.75pt,565.9pt" o:gfxdata="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" strokecolor="#156082 [3204]" strokeweight="1.5pt">
                 <v:stroke joinstyle="miter"/>
               </v:line>
             </w:pict>
@@ -1832,7 +768,7 @@
           </mc:Choice>
           <mc:Fallback>
             <w:pict>
-              <v:shape w14:anchorId="341D8412" id="_x0000_s1032" type="#_x0000_t202" style="position:absolute;margin-left:1012.2pt;margin-top:152.05pt;width:18.75pt;height:16.95pt;z-index:251660288;visibility:visible;mso-wrap-style:square;mso-width-percent:0;mso-height-percent:0;mso-wrap-distance-left:9pt;mso-wrap-distance-top:0;mso-wrap-distance-right:9pt;mso-wrap-distance-bottom:0;mso-position-horizontal:absolute;mso-position-horizontal-relative:text;mso-position-vertical:absolute;mso-position-vertical-relative:text;mso-width-percent:0;mso-height-percent:0;mso-width-relative:margin;mso-height-relative:margin;v-text-anchor:top" o:gfxdata="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" fillcolor="white [3201]" strokecolor="white [3212]" strokeweight=".5pt">
+              <v:shape w14:anchorId="341D8412" id="_x0000_s1028" type="#_x0000_t202" style="position:absolute;margin-left:1012.2pt;margin-top:152.05pt;width:18.75pt;height:16.95pt;z-index:251660288;visibility:visible;mso-wrap-style:square;mso-width-percent:0;mso-height-percent:0;mso-wrap-distance-left:9pt;mso-wrap-distance-top:0;mso-wrap-distance-right:9pt;mso-wrap-distance-bottom:0;mso-position-horizontal:absolute;mso-position-horizontal-relative:text;mso-position-vertical:absolute;mso-position-vertical-relative:text;mso-width-percent:0;mso-height-percent:0;mso-width-relative:margin;mso-height-relative:margin;v-text-anchor:top" o:gfxdata="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" fillcolor="white [3201]" strokecolor="white [3212]" strokeweight=".5pt">
                 <v:textbox>
                   <w:txbxContent>
                     <w:p>
@@ -2297,47 +1233,54 @@
         <mc:AlternateContent>
           <mc:Choice Requires="wps">
             <w:drawing>
-              <wp:anchor distT="0" distB="0" distL="114300" distR="114300" simplePos="0" relativeHeight="251674624" behindDoc="0" locked="0" layoutInCell="1" allowOverlap="1" wp14:anchorId="3E15BC07" wp14:editId="755CE214">
+              <wp:anchor distT="0" distB="0" distL="114300" distR="114300" simplePos="0" relativeHeight="251737088" behindDoc="0" locked="0" layoutInCell="1" allowOverlap="1" wp14:anchorId="477E467A" wp14:editId="56FCB644">
                 <wp:simplePos x="0" y="0"/>
                 <wp:positionH relativeFrom="column">
-                  <wp:posOffset>2501152</wp:posOffset>
+                  <wp:posOffset>2505710</wp:posOffset>
                 </wp:positionH>
                 <wp:positionV relativeFrom="paragraph">
-                  <wp:posOffset>49716</wp:posOffset>
+                  <wp:posOffset>32220</wp:posOffset>
                 </wp:positionV>
-                <wp:extent cx="67235" cy="7008159"/>
-                <wp:effectExtent l="0" t="0" r="28575" b="21590"/>
+                <wp:extent cx="138605" cy="159626"/>
+                <wp:effectExtent l="19050" t="19050" r="13970" b="31115"/>
                 <wp:wrapNone/>
-                <wp:docPr id="867288641" name="Conector recto 14"/>
+                <wp:docPr id="2144995871" name="Rombo 9"/>
                 <wp:cNvGraphicFramePr/>
                 <a:graphic xmlns:a="http://schemas.openxmlformats.org/drawingml/2006/main">
                   <a:graphicData uri="http://schemas.microsoft.com/office/word/2010/wordprocessingShape">
                     <wps:wsp>
-                      <wps:cNvCnPr/>
+                      <wps:cNvSpPr/>
                       <wps:spPr>
-                        <a:xfrm flipH="1">
+                        <a:xfrm>
                           <a:off x="0" y="0"/>
-                          <a:ext cx="67235" cy="7008159"/>
+                          <a:ext cx="138605" cy="159626"/>
                         </a:xfrm>
-                        <a:prstGeom prst="line">
+                        <a:prstGeom prst="diamond">
                           <a:avLst/>
                         </a:prstGeom>
                       </wps:spPr>
                       <wps:style>
                         <a:lnRef idx="2">
-                          <a:schemeClr val="accent1"/>
+                          <a:schemeClr val="accent1">
+                            <a:shade val="15000"/>
+                          </a:schemeClr>
                         </a:lnRef>
-                        <a:fillRef idx="0">
+                        <a:fillRef idx="1">
                           <a:schemeClr val="accent1"/>
                         </a:fillRef>
-                        <a:effectRef idx="1">
+                        <a:effectRef idx="0">
                           <a:schemeClr val="accent1"/>
                         </a:effectRef>
                         <a:fontRef idx="minor">
-                          <a:schemeClr val="tx1"/>
+                          <a:schemeClr val="lt1"/>
                         </a:fontRef>
                       </wps:style>
-                      <wps:bodyPr/>
+                      <wps:bodyPr rot="0" spcFirstLastPara="0" vertOverflow="overflow" horzOverflow="overflow" vert="horz" wrap="square" lIns="91440" tIns="45720" rIns="91440" bIns="45720" numCol="1" spcCol="0" rtlCol="0" fromWordArt="0" anchor="ctr" anchorCtr="0" forceAA="0" compatLnSpc="1">
+                        <a:prstTxWarp prst="textNoShape">
+                          <a:avLst/>
+                        </a:prstTxWarp>
+                        <a:noAutofit/>
+                      </wps:bodyPr>
                     </wps:wsp>
                   </a:graphicData>
                 </a:graphic>
@@ -2352,9 +1295,11 @@
           </mc:Choice>
           <mc:Fallback>
             <w:pict>
-              <v:line w14:anchorId="31A7A3AD" id="Conector recto 14" o:spid="_x0000_s1026" style="position:absolute;flip:x;z-index:251674624;visibility:visible;mso-wrap-style:square;mso-width-percent:0;mso-height-percent:0;mso-wrap-distance-left:9pt;mso-wrap-distance-top:0;mso-wrap-distance-right:9pt;mso-wrap-distance-bottom:0;mso-position-horizontal:absolute;mso-position-horizontal-relative:text;mso-position-vertical:absolute;mso-position-vertical-relative:text;mso-width-percent:0;mso-height-percent:0;mso-width-relative:margin;mso-height-relative:margin" from="196.95pt,3.9pt" to="202.25pt,555.7pt" o:gfxdata="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" strokecolor="#156082 [3204]" strokeweight="1.5pt">
+              <v:shapetype w14:anchorId="27C5B536" id="_x0000_t4" coordsize="21600,21600" o:spt="4" path="m10800,l,10800,10800,21600,21600,10800xe">
                 <v:stroke joinstyle="miter"/>
-              </v:line>
+                <v:path gradientshapeok="t" o:connecttype="rect" textboxrect="5400,5400,16200,16200"/>
+              </v:shapetype>
+              <v:shape id="Rombo 9" o:spid="_x0000_s1026" type="#_x0000_t4" style="position:absolute;margin-left:197.3pt;margin-top:2.55pt;width:10.9pt;height:12.55pt;z-index:251737088;visibility:visible;mso-wrap-style:square;mso-width-percent:0;mso-height-percent:0;mso-wrap-distance-left:9pt;mso-wrap-distance-top:0;mso-wrap-distance-right:9pt;mso-wrap-distance-bottom:0;mso-position-horizontal:absolute;mso-position-horizontal-relative:text;mso-position-vertical:absolute;mso-position-vertical-relative:text;mso-width-percent:0;mso-height-percent:0;mso-width-relative:margin;mso-height-relative:margin;v-text-anchor:middle" o:gfxdata="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" fillcolor="#156082 [3204]" strokecolor="#030e13 [484]" strokeweight="1.5pt"/>
             </w:pict>
           </mc:Fallback>
         </mc:AlternateContent>
@@ -2366,13 +1311,13 @@
         <mc:AlternateContent>
           <mc:Choice Requires="wps">
             <w:drawing>
-              <wp:anchor distT="0" distB="0" distL="114300" distR="114300" simplePos="0" relativeHeight="251702272" behindDoc="0" locked="0" layoutInCell="1" allowOverlap="1" wp14:anchorId="1400100F" wp14:editId="35DA6B93">
+              <wp:anchor distT="0" distB="0" distL="114300" distR="114300" simplePos="0" relativeHeight="251702272" behindDoc="0" locked="0" layoutInCell="1" allowOverlap="1" wp14:anchorId="1400100F" wp14:editId="1A40D049">
                 <wp:simplePos x="0" y="0"/>
                 <wp:positionH relativeFrom="column">
-                  <wp:posOffset>7240270</wp:posOffset>
+                  <wp:posOffset>7322952</wp:posOffset>
                 </wp:positionH>
                 <wp:positionV relativeFrom="paragraph">
-                  <wp:posOffset>48746</wp:posOffset>
+                  <wp:posOffset>48260</wp:posOffset>
                 </wp:positionV>
                 <wp:extent cx="238205" cy="215153"/>
                 <wp:effectExtent l="0" t="0" r="28575" b="13970"/>
@@ -2439,7 +1384,7 @@
           </mc:Choice>
           <mc:Fallback>
             <w:pict>
-              <v:shape w14:anchorId="1400100F" id="_x0000_s1033" type="#_x0000_t202" style="position:absolute;margin-left:570.1pt;margin-top:3.85pt;width:18.75pt;height:16.95pt;z-index:251702272;visibility:visible;mso-wrap-style:square;mso-width-percent:0;mso-height-percent:0;mso-wrap-distance-left:9pt;mso-wrap-distance-top:0;mso-wrap-distance-right:9pt;mso-wrap-distance-bottom:0;mso-position-horizontal:absolute;mso-position-horizontal-relative:text;mso-position-vertical:absolute;mso-position-vertical-relative:text;mso-width-percent:0;mso-height-percent:0;mso-width-relative:margin;mso-height-relative:margin;v-text-anchor:top" o:gfxdata="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" fillcolor="white [3201]" strokecolor="white [3212]" strokeweight=".5pt">
+              <v:shape w14:anchorId="1400100F" id="_x0000_s1029" type="#_x0000_t202" style="position:absolute;margin-left:576.6pt;margin-top:3.8pt;width:18.75pt;height:16.95pt;z-index:251702272;visibility:visible;mso-wrap-style:square;mso-width-percent:0;mso-height-percent:0;mso-wrap-distance-left:9pt;mso-wrap-distance-top:0;mso-wrap-distance-right:9pt;mso-wrap-distance-bottom:0;mso-position-horizontal:absolute;mso-position-horizontal-relative:text;mso-position-vertical:absolute;mso-position-vertical-relative:text;mso-width-percent:0;mso-height-percent:0;mso-width-relative:margin;mso-height-relative:margin;v-text-anchor:top" o:gfxdata="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" fillcolor="white [3201]" strokecolor="white [3212]" strokeweight=".5pt">
                 <v:textbox>
                   <w:txbxContent>
                     <w:p>
@@ -2460,6 +1405,75 @@
                   </w:txbxContent>
                 </v:textbox>
               </v:shape>
+            </w:pict>
+          </mc:Fallback>
+        </mc:AlternateContent>
+      </w:r>
+      <w:r>
+        <w:rPr>
+          <w:noProof/>
+        </w:rPr>
+        <mc:AlternateContent>
+          <mc:Choice Requires="wps">
+            <w:drawing>
+              <wp:anchor distT="0" distB="0" distL="114300" distR="114300" simplePos="0" relativeHeight="251674624" behindDoc="0" locked="0" layoutInCell="1" allowOverlap="1" wp14:anchorId="3E15BC07" wp14:editId="420095FF">
+                <wp:simplePos x="0" y="0"/>
+                <wp:positionH relativeFrom="column">
+                  <wp:posOffset>2501152</wp:posOffset>
+                </wp:positionH>
+                <wp:positionV relativeFrom="paragraph">
+                  <wp:posOffset>49716</wp:posOffset>
+                </wp:positionV>
+                <wp:extent cx="67235" cy="7008159"/>
+                <wp:effectExtent l="0" t="0" r="28575" b="21590"/>
+                <wp:wrapNone/>
+                <wp:docPr id="867288641" name="Conector recto 14"/>
+                <wp:cNvGraphicFramePr/>
+                <a:graphic xmlns:a="http://schemas.openxmlformats.org/drawingml/2006/main">
+                  <a:graphicData uri="http://schemas.microsoft.com/office/word/2010/wordprocessingShape">
+                    <wps:wsp>
+                      <wps:cNvCnPr/>
+                      <wps:spPr>
+                        <a:xfrm flipH="1">
+                          <a:off x="0" y="0"/>
+                          <a:ext cx="67235" cy="7008159"/>
+                        </a:xfrm>
+                        <a:prstGeom prst="line">
+                          <a:avLst/>
+                        </a:prstGeom>
+                      </wps:spPr>
+                      <wps:style>
+                        <a:lnRef idx="2">
+                          <a:schemeClr val="accent1"/>
+                        </a:lnRef>
+                        <a:fillRef idx="0">
+                          <a:schemeClr val="accent1"/>
+                        </a:fillRef>
+                        <a:effectRef idx="1">
+                          <a:schemeClr val="accent1"/>
+                        </a:effectRef>
+                        <a:fontRef idx="minor">
+                          <a:schemeClr val="tx1"/>
+                        </a:fontRef>
+                      </wps:style>
+                      <wps:bodyPr/>
+                    </wps:wsp>
+                  </a:graphicData>
+                </a:graphic>
+                <wp14:sizeRelH relativeFrom="margin">
+                  <wp14:pctWidth>0</wp14:pctWidth>
+                </wp14:sizeRelH>
+                <wp14:sizeRelV relativeFrom="margin">
+                  <wp14:pctHeight>0</wp14:pctHeight>
+                </wp14:sizeRelV>
+              </wp:anchor>
+            </w:drawing>
+          </mc:Choice>
+          <mc:Fallback>
+            <w:pict>
+              <v:line w14:anchorId="34DCC30D" id="Conector recto 14" o:spid="_x0000_s1026" style="position:absolute;flip:x;z-index:251674624;visibility:visible;mso-wrap-style:square;mso-width-percent:0;mso-height-percent:0;mso-wrap-distance-left:9pt;mso-wrap-distance-top:0;mso-wrap-distance-right:9pt;mso-wrap-distance-bottom:0;mso-position-horizontal:absolute;mso-position-horizontal-relative:text;mso-position-vertical:absolute;mso-position-vertical-relative:text;mso-width-percent:0;mso-height-percent:0;mso-width-relative:margin;mso-height-relative:margin" from="196.95pt,3.9pt" to="202.25pt,555.7pt" o:gfxdata="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" strokecolor="#156082 [3204]" strokeweight="1.5pt">
+                <v:stroke joinstyle="miter"/>
+              </v:line>
             </w:pict>
           </mc:Fallback>
         </mc:AlternateContent>
@@ -2613,7 +1627,7 @@
           </mc:Choice>
           <mc:Fallback>
             <w:pict>
-              <v:shape w14:anchorId="1515E44B" id="_x0000_s1034" type="#_x0000_t202" style="position:absolute;margin-left:174.6pt;margin-top:.9pt;width:18.75pt;height:16.95pt;z-index:251677696;visibility:visible;mso-wrap-style:square;mso-width-percent:0;mso-height-percent:0;mso-wrap-distance-left:9pt;mso-wrap-distance-top:0;mso-wrap-distance-right:9pt;mso-wrap-distance-bottom:0;mso-position-horizontal:absolute;mso-position-horizontal-relative:text;mso-position-vertical:absolute;mso-position-vertical-relative:text;mso-width-percent:0;mso-height-percent:0;mso-width-relative:margin;mso-height-relative:margin;v-text-anchor:top" o:gfxdata="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" fillcolor="white [3201]" strokecolor="white [3212]" strokeweight=".5pt">
+              <v:shape w14:anchorId="1515E44B" id="_x0000_s1030" type="#_x0000_t202" style="position:absolute;margin-left:174.6pt;margin-top:.9pt;width:18.75pt;height:16.95pt;z-index:251677696;visibility:visible;mso-wrap-style:square;mso-width-percent:0;mso-height-percent:0;mso-wrap-distance-left:9pt;mso-wrap-distance-top:0;mso-wrap-distance-right:9pt;mso-wrap-distance-bottom:0;mso-position-horizontal:absolute;mso-position-horizontal-relative:text;mso-position-vertical:absolute;mso-position-vertical-relative:text;mso-width-percent:0;mso-height-percent:0;mso-width-relative:margin;mso-height-relative:margin;v-text-anchor:top" o:gfxdata="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" fillcolor="white [3201]" strokecolor="white [3212]" strokeweight=".5pt">
                 <v:textbox>
                   <w:txbxContent>
                     <w:p>
@@ -2811,7 +1825,7 @@
                 </mc:Choice>
                 <mc:Fallback>
                   <w:pict>
-                    <v:shape w14:anchorId="2FBF691F" id="_x0000_s1035" type="#_x0000_t202" style="position:absolute;left:0;text-align:left;margin-left:72.85pt;margin-top:-21.95pt;width:44.7pt;height:19.85pt;z-index:251662336;visibility:visible;mso-wrap-style:square;mso-width-percent:0;mso-height-percent:0;mso-wrap-distance-left:9pt;mso-wrap-distance-top:0;mso-wrap-distance-right:9pt;mso-wrap-distance-bottom:0;mso-position-horizontal:absolute;mso-position-horizontal-relative:text;mso-position-vertical:absolute;mso-position-vertical-relative:text;mso-width-percent:0;mso-height-percent:0;mso-width-relative:margin;mso-height-relative:margin;v-text-anchor:top" o:gfxdata="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" fillcolor="white [3201]" strokecolor="white [3212]" strokeweight=".5pt">
+                    <v:shape w14:anchorId="2FBF691F" id="_x0000_s1031" type="#_x0000_t202" style="position:absolute;left:0;text-align:left;margin-left:72.85pt;margin-top:-21.95pt;width:44.7pt;height:19.85pt;z-index:251662336;visibility:visible;mso-wrap-style:square;mso-width-percent:0;mso-height-percent:0;mso-wrap-distance-left:9pt;mso-wrap-distance-top:0;mso-wrap-distance-right:9pt;mso-wrap-distance-bottom:0;mso-position-horizontal:absolute;mso-position-horizontal-relative:text;mso-position-vertical:absolute;mso-position-vertical-relative:text;mso-width-percent:0;mso-height-percent:0;mso-width-relative:margin;mso-height-relative:margin;v-text-anchor:top" o:gfxdata="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" fillcolor="white [3201]" strokecolor="white [3212]" strokeweight=".5pt">
                       <v:textbox>
                         <w:txbxContent>
                           <w:p>
@@ -3257,7 +2271,7 @@
           </mc:Choice>
           <mc:Fallback>
             <w:pict>
-              <v:shape w14:anchorId="4900815A" id="_x0000_s1036" type="#_x0000_t202" style="position:absolute;margin-left:390.8pt;margin-top:15.5pt;width:18.75pt;height:16.95pt;z-index:251720704;visibility:visible;mso-wrap-style:square;mso-width-percent:0;mso-height-percent:0;mso-wrap-distance-left:9pt;mso-wrap-distance-top:0;mso-wrap-distance-right:9pt;mso-wrap-distance-bottom:0;mso-position-horizontal:absolute;mso-position-horizontal-relative:text;mso-position-vertical:absolute;mso-position-vertical-relative:text;mso-width-percent:0;mso-height-percent:0;mso-width-relative:margin;mso-height-relative:margin;v-text-anchor:top" o:gfxdata="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" fillcolor="white [3201]" strokecolor="white [3212]" strokeweight=".5pt">
+              <v:shape w14:anchorId="4900815A" id="_x0000_s1032" type="#_x0000_t202" style="position:absolute;margin-left:390.8pt;margin-top:15.5pt;width:18.75pt;height:16.95pt;z-index:251720704;visibility:visible;mso-wrap-style:square;mso-width-percent:0;mso-height-percent:0;mso-wrap-distance-left:9pt;mso-wrap-distance-top:0;mso-wrap-distance-right:9pt;mso-wrap-distance-bottom:0;mso-position-horizontal:absolute;mso-position-horizontal-relative:text;mso-position-vertical:absolute;mso-position-vertical-relative:text;mso-width-percent:0;mso-height-percent:0;mso-width-relative:margin;mso-height-relative:margin;v-text-anchor:top" o:gfxdata="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" fillcolor="white [3201]" strokecolor="white [3212]" strokeweight=".5pt">
                 <v:textbox>
                   <w:txbxContent>
                     <w:p>
@@ -3300,7 +2314,7 @@
         <mc:AlternateContent>
           <mc:Choice Requires="wps">
             <w:drawing>
-              <wp:anchor distT="0" distB="0" distL="114300" distR="114300" simplePos="0" relativeHeight="251718656" behindDoc="0" locked="0" layoutInCell="1" allowOverlap="1" wp14:anchorId="267E4E3E" wp14:editId="39C46D42">
+              <wp:anchor distT="0" distB="0" distL="114300" distR="114300" simplePos="0" relativeHeight="251718656" behindDoc="0" locked="0" layoutInCell="1" allowOverlap="1" wp14:anchorId="267E4E3E" wp14:editId="48627245">
                 <wp:simplePos x="0" y="0"/>
                 <wp:positionH relativeFrom="column">
                   <wp:posOffset>3158683</wp:posOffset>
@@ -3373,7 +2387,7 @@
           </mc:Choice>
           <mc:Fallback>
             <w:pict>
-              <v:shape w14:anchorId="267E4E3E" id="_x0000_s1037" type="#_x0000_t202" style="position:absolute;margin-left:248.7pt;margin-top:15.85pt;width:44.7pt;height:19.85pt;z-index:251718656;visibility:visible;mso-wrap-style:square;mso-width-percent:0;mso-height-percent:0;mso-wrap-distance-left:9pt;mso-wrap-distance-top:0;mso-wrap-distance-right:9pt;mso-wrap-distance-bottom:0;mso-position-horizontal:absolute;mso-position-horizontal-relative:text;mso-position-vertical:absolute;mso-position-vertical-relative:text;mso-width-percent:0;mso-height-percent:0;mso-width-relative:margin;mso-height-relative:margin;v-text-anchor:top" o:gfxdata="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" fillcolor="white [3201]" strokecolor="white [3212]" strokeweight=".5pt">
+              <v:shape w14:anchorId="267E4E3E" id="_x0000_s1033" type="#_x0000_t202" style="position:absolute;margin-left:248.7pt;margin-top:15.85pt;width:44.7pt;height:19.85pt;z-index:251718656;visibility:visible;mso-wrap-style:square;mso-width-percent:0;mso-height-percent:0;mso-wrap-distance-left:9pt;mso-wrap-distance-top:0;mso-wrap-distance-right:9pt;mso-wrap-distance-bottom:0;mso-position-horizontal:absolute;mso-position-horizontal-relative:text;mso-position-vertical:absolute;mso-position-vertical-relative:text;mso-width-percent:0;mso-height-percent:0;mso-width-relative:margin;mso-height-relative:margin;v-text-anchor:top" o:gfxdata="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" fillcolor="white [3201]" strokecolor="white [3212]" strokeweight=".5pt">
                 <v:textbox>
                   <w:txbxContent>
                     <w:p>
@@ -3495,75 +2509,6 @@
             <w:pPr>
               <w:spacing w:after="160" w:line="278" w:lineRule="auto"/>
             </w:pPr>
-            <w:r>
-              <w:rPr>
-                <w:noProof/>
-              </w:rPr>
-              <mc:AlternateContent>
-                <mc:Choice Requires="wps">
-                  <w:drawing>
-                    <wp:anchor distT="0" distB="0" distL="114300" distR="114300" simplePos="0" relativeHeight="251731968" behindDoc="0" locked="0" layoutInCell="1" allowOverlap="1" wp14:anchorId="6E956081" wp14:editId="5C04BD0A">
-                      <wp:simplePos x="0" y="0"/>
-                      <wp:positionH relativeFrom="column">
-                        <wp:posOffset>921049</wp:posOffset>
-                      </wp:positionH>
-                      <wp:positionV relativeFrom="paragraph">
-                        <wp:posOffset>376667</wp:posOffset>
-                      </wp:positionV>
-                      <wp:extent cx="15464" cy="1264024"/>
-                      <wp:effectExtent l="0" t="0" r="22860" b="31750"/>
-                      <wp:wrapNone/>
-                      <wp:docPr id="738994835" name="Conector recto 44"/>
-                      <wp:cNvGraphicFramePr/>
-                      <a:graphic xmlns:a="http://schemas.openxmlformats.org/drawingml/2006/main">
-                        <a:graphicData uri="http://schemas.microsoft.com/office/word/2010/wordprocessingShape">
-                          <wps:wsp>
-                            <wps:cNvCnPr/>
-                            <wps:spPr>
-                              <a:xfrm>
-                                <a:off x="0" y="0"/>
-                                <a:ext cx="15464" cy="1264024"/>
-                              </a:xfrm>
-                              <a:prstGeom prst="line">
-                                <a:avLst/>
-                              </a:prstGeom>
-                            </wps:spPr>
-                            <wps:style>
-                              <a:lnRef idx="2">
-                                <a:schemeClr val="accent1"/>
-                              </a:lnRef>
-                              <a:fillRef idx="0">
-                                <a:schemeClr val="accent1"/>
-                              </a:fillRef>
-                              <a:effectRef idx="1">
-                                <a:schemeClr val="accent1"/>
-                              </a:effectRef>
-                              <a:fontRef idx="minor">
-                                <a:schemeClr val="tx1"/>
-                              </a:fontRef>
-                            </wps:style>
-                            <wps:bodyPr/>
-                          </wps:wsp>
-                        </a:graphicData>
-                      </a:graphic>
-                      <wp14:sizeRelH relativeFrom="margin">
-                        <wp14:pctWidth>0</wp14:pctWidth>
-                      </wp14:sizeRelH>
-                      <wp14:sizeRelV relativeFrom="margin">
-                        <wp14:pctHeight>0</wp14:pctHeight>
-                      </wp14:sizeRelV>
-                    </wp:anchor>
-                  </w:drawing>
-                </mc:Choice>
-                <mc:Fallback>
-                  <w:pict>
-                    <v:line w14:anchorId="651F04A1" id="Conector recto 44" o:spid="_x0000_s1026" style="position:absolute;z-index:251731968;visibility:visible;mso-wrap-style:square;mso-width-percent:0;mso-height-percent:0;mso-wrap-distance-left:9pt;mso-wrap-distance-top:0;mso-wrap-distance-right:9pt;mso-wrap-distance-bottom:0;mso-position-horizontal:absolute;mso-position-horizontal-relative:text;mso-position-vertical:absolute;mso-position-vertical-relative:text;mso-width-percent:0;mso-height-percent:0;mso-width-relative:margin;mso-height-relative:margin" from="72.5pt,29.65pt" to="73.7pt,129.2pt" o:gfxdata="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" strokecolor="#156082 [3204]" strokeweight="1.5pt">
-                      <v:stroke joinstyle="miter"/>
-                    </v:line>
-                  </w:pict>
-                </mc:Fallback>
-              </mc:AlternateContent>
-            </w:r>
           </w:p>
         </w:tc>
       </w:tr>
@@ -3576,7 +2521,7 @@
         <mc:AlternateContent>
           <mc:Choice Requires="wps">
             <w:drawing>
-              <wp:anchor distT="0" distB="0" distL="114300" distR="114300" simplePos="0" relativeHeight="251695104" behindDoc="0" locked="0" layoutInCell="1" allowOverlap="1" wp14:anchorId="4169F4BD" wp14:editId="45DCDD6D">
+              <wp:anchor distT="0" distB="0" distL="114300" distR="114300" simplePos="0" relativeHeight="251695104" behindDoc="0" locked="0" layoutInCell="1" allowOverlap="1" wp14:anchorId="4169F4BD" wp14:editId="32011D8D">
                 <wp:simplePos x="0" y="0"/>
                 <wp:positionH relativeFrom="column">
                   <wp:posOffset>13286927</wp:posOffset>
@@ -3649,7 +2594,7 @@
           </mc:Choice>
           <mc:Fallback>
             <w:pict>
-              <v:shape w14:anchorId="4169F4BD" id="_x0000_s1038" type="#_x0000_t202" style="position:absolute;margin-left:1046.2pt;margin-top:8.1pt;width:18.75pt;height:16.95pt;z-index:251695104;visibility:visible;mso-wrap-style:square;mso-width-percent:0;mso-height-percent:0;mso-wrap-distance-left:9pt;mso-wrap-distance-top:0;mso-wrap-distance-right:9pt;mso-wrap-distance-bottom:0;mso-position-horizontal:absolute;mso-position-horizontal-relative:text;mso-position-vertical:absolute;mso-position-vertical-relative:text;mso-width-percent:0;mso-height-percent:0;mso-width-relative:margin;mso-height-relative:margin;v-text-anchor:top" o:gfxdata="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" fillcolor="white [3201]" strokecolor="white [3212]" strokeweight=".5pt">
+              <v:shape w14:anchorId="4169F4BD" id="_x0000_s1034" type="#_x0000_t202" style="position:absolute;margin-left:1046.2pt;margin-top:8.1pt;width:18.75pt;height:16.95pt;z-index:251695104;visibility:visible;mso-wrap-style:square;mso-width-percent:0;mso-height-percent:0;mso-wrap-distance-left:9pt;mso-wrap-distance-top:0;mso-wrap-distance-right:9pt;mso-wrap-distance-bottom:0;mso-position-horizontal:absolute;mso-position-horizontal-relative:text;mso-position-vertical:absolute;mso-position-vertical-relative:text;mso-width-percent:0;mso-height-percent:0;mso-width-relative:margin;mso-height-relative:margin;v-text-anchor:top" o:gfxdata="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" fillcolor="white [3201]" strokecolor="white [3212]" strokeweight=".5pt">
                 <v:textbox>
                   <w:txbxContent>
                     <w:p>
@@ -4261,7 +3206,7 @@
           </mc:Choice>
           <mc:Fallback>
             <w:pict>
-              <v:shape w14:anchorId="72D36A14" id="_x0000_s1039" type="#_x0000_t202" style="position:absolute;margin-left:1057.65pt;margin-top:259.2pt;width:18.75pt;height:16.95pt;z-index:251724800;visibility:visible;mso-wrap-style:square;mso-width-percent:0;mso-height-percent:0;mso-wrap-distance-left:9pt;mso-wrap-distance-top:0;mso-wrap-distance-right:9pt;mso-wrap-distance-bottom:0;mso-position-horizontal:absolute;mso-position-horizontal-relative:text;mso-position-vertical:absolute;mso-position-vertical-relative:text;mso-width-percent:0;mso-height-percent:0;mso-width-relative:margin;mso-height-relative:margin;v-text-anchor:top" o:gfxdata="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" fillcolor="white [3201]" strokecolor="white [3212]" strokeweight=".5pt">
+              <v:shape w14:anchorId="72D36A14" id="_x0000_s1035" type="#_x0000_t202" style="position:absolute;margin-left:1057.65pt;margin-top:259.2pt;width:18.75pt;height:16.95pt;z-index:251724800;visibility:visible;mso-wrap-style:square;mso-width-percent:0;mso-height-percent:0;mso-wrap-distance-left:9pt;mso-wrap-distance-top:0;mso-wrap-distance-right:9pt;mso-wrap-distance-bottom:0;mso-position-horizontal:absolute;mso-position-horizontal-relative:text;mso-position-vertical:absolute;mso-position-vertical-relative:text;mso-width-percent:0;mso-height-percent:0;mso-width-relative:margin;mso-height-relative:margin;v-text-anchor:top" o:gfxdata="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" fillcolor="white [3201]" strokecolor="white [3212]" strokeweight=".5pt">
                 <v:textbox>
                   <w:txbxContent>
                     <w:p>
@@ -4366,7 +3311,7 @@
           </mc:Choice>
           <mc:Fallback>
             <w:pict>
-              <v:shape w14:anchorId="5308C1CB" id="_x0000_s1040" type="#_x0000_t202" style="position:absolute;margin-left:958.7pt;margin-top:207.4pt;width:43pt;height:19.5pt;z-index:251679744;visibility:visible;mso-wrap-style:square;mso-width-percent:0;mso-height-percent:0;mso-wrap-distance-left:9pt;mso-wrap-distance-top:0;mso-wrap-distance-right:9pt;mso-wrap-distance-bottom:0;mso-position-horizontal:absolute;mso-position-horizontal-relative:text;mso-position-vertical:absolute;mso-position-vertical-relative:text;mso-width-percent:0;mso-height-percent:0;mso-width-relative:margin;mso-height-relative:margin;v-text-anchor:top" o:gfxdata="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" fillcolor="white [3201]" strokecolor="white [3212]" strokeweight=".5pt">
+              <v:shape w14:anchorId="5308C1CB" id="_x0000_s1036" type="#_x0000_t202" style="position:absolute;margin-left:958.7pt;margin-top:207.4pt;width:43pt;height:19.5pt;z-index:251679744;visibility:visible;mso-wrap-style:square;mso-width-percent:0;mso-height-percent:0;mso-wrap-distance-left:9pt;mso-wrap-distance-top:0;mso-wrap-distance-right:9pt;mso-wrap-distance-bottom:0;mso-position-horizontal:absolute;mso-position-horizontal-relative:text;mso-position-vertical:absolute;mso-position-vertical-relative:text;mso-width-percent:0;mso-height-percent:0;mso-width-relative:margin;mso-height-relative:margin;v-text-anchor:top" o:gfxdata="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" fillcolor="white [3201]" strokecolor="white [3212]" strokeweight=".5pt">
                 <v:textbox>
                   <w:txbxContent>
                     <w:p>
@@ -4543,7 +3488,7 @@
         <mc:AlternateContent>
           <mc:Choice Requires="wps">
             <w:drawing>
-              <wp:anchor distT="0" distB="0" distL="114300" distR="114300" simplePos="0" relativeHeight="251699200" behindDoc="0" locked="0" layoutInCell="1" allowOverlap="1" wp14:anchorId="52A3CF6E" wp14:editId="2723EBF0">
+              <wp:anchor distT="0" distB="0" distL="114300" distR="114300" simplePos="0" relativeHeight="251699200" behindDoc="0" locked="0" layoutInCell="1" allowOverlap="1" wp14:anchorId="52A3CF6E" wp14:editId="0E89B52C">
                 <wp:simplePos x="0" y="0"/>
                 <wp:positionH relativeFrom="column">
                   <wp:posOffset>13643274</wp:posOffset>
@@ -4616,7 +3561,7 @@
           </mc:Choice>
           <mc:Fallback>
             <w:pict>
-              <v:shape w14:anchorId="52A3CF6E" id="_x0000_s1041" type="#_x0000_t202" style="position:absolute;margin-left:1074.25pt;margin-top:12.45pt;width:44.7pt;height:19.85pt;z-index:251699200;visibility:visible;mso-wrap-style:square;mso-width-percent:0;mso-height-percent:0;mso-wrap-distance-left:9pt;mso-wrap-distance-top:0;mso-wrap-distance-right:9pt;mso-wrap-distance-bottom:0;mso-position-horizontal:absolute;mso-position-horizontal-relative:text;mso-position-vertical:absolute;mso-position-vertical-relative:text;mso-width-percent:0;mso-height-percent:0;mso-width-relative:margin;mso-height-relative:margin;v-text-anchor:top" o:gfxdata="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" fillcolor="white [3201]" strokecolor="white [3212]" strokeweight=".5pt">
+              <v:shape w14:anchorId="52A3CF6E" id="_x0000_s1037" type="#_x0000_t202" style="position:absolute;margin-left:1074.25pt;margin-top:12.45pt;width:44.7pt;height:19.85pt;z-index:251699200;visibility:visible;mso-wrap-style:square;mso-width-percent:0;mso-height-percent:0;mso-wrap-distance-left:9pt;mso-wrap-distance-top:0;mso-wrap-distance-right:9pt;mso-wrap-distance-bottom:0;mso-position-horizontal:absolute;mso-position-horizontal-relative:text;mso-position-vertical:absolute;mso-position-vertical-relative:text;mso-width-percent:0;mso-height-percent:0;mso-width-relative:margin;mso-height-relative:margin;v-text-anchor:top" o:gfxdata="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" fillcolor="white [3201]" strokecolor="white [3212]" strokeweight=".5pt">
                 <v:textbox>
                   <w:txbxContent>
                     <w:p>
@@ -4719,7 +3664,7 @@
         <mc:AlternateContent>
           <mc:Choice Requires="wps">
             <w:drawing>
-              <wp:anchor distT="0" distB="0" distL="114300" distR="114300" simplePos="0" relativeHeight="251714560" behindDoc="0" locked="0" layoutInCell="1" allowOverlap="1" wp14:anchorId="020BCC13" wp14:editId="0A98816A">
+              <wp:anchor distT="0" distB="0" distL="114300" distR="114300" simplePos="0" relativeHeight="251714560" behindDoc="0" locked="0" layoutInCell="1" allowOverlap="1" wp14:anchorId="020BCC13" wp14:editId="12F46924">
                 <wp:simplePos x="0" y="0"/>
                 <wp:positionH relativeFrom="column">
                   <wp:posOffset>12125671</wp:posOffset>
@@ -4792,7 +3737,7 @@
           </mc:Choice>
           <mc:Fallback>
             <w:pict>
-              <v:shape w14:anchorId="020BCC13" id="_x0000_s1042" type="#_x0000_t202" style="position:absolute;margin-left:954.8pt;margin-top:11.85pt;width:44.7pt;height:19.85pt;z-index:251714560;visibility:visible;mso-wrap-style:square;mso-width-percent:0;mso-height-percent:0;mso-wrap-distance-left:9pt;mso-wrap-distance-top:0;mso-wrap-distance-right:9pt;mso-wrap-distance-bottom:0;mso-position-horizontal:absolute;mso-position-horizontal-relative:text;mso-position-vertical:absolute;mso-position-vertical-relative:text;mso-width-percent:0;mso-height-percent:0;mso-width-relative:margin;mso-height-relative:margin;v-text-anchor:top" o:gfxdata="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" fillcolor="white [3201]" strokecolor="white [3212]" strokeweight=".5pt">
+              <v:shape w14:anchorId="020BCC13" id="_x0000_s1038" type="#_x0000_t202" style="position:absolute;margin-left:954.8pt;margin-top:11.85pt;width:44.7pt;height:19.85pt;z-index:251714560;visibility:visible;mso-wrap-style:square;mso-width-percent:0;mso-height-percent:0;mso-wrap-distance-left:9pt;mso-wrap-distance-top:0;mso-wrap-distance-right:9pt;mso-wrap-distance-bottom:0;mso-position-horizontal:absolute;mso-position-horizontal-relative:text;mso-position-vertical:absolute;mso-position-vertical-relative:text;mso-width-percent:0;mso-height-percent:0;mso-width-relative:margin;mso-height-relative:margin;v-text-anchor:top" o:gfxdata="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" fillcolor="white [3201]" strokecolor="white [3212]" strokeweight=".5pt">
                 <v:textbox>
                   <w:txbxContent>
                     <w:p>
@@ -4826,112 +3771,7 @@
         <mc:AlternateContent>
           <mc:Choice Requires="wps">
             <w:drawing>
-              <wp:anchor distT="0" distB="0" distL="114300" distR="114300" simplePos="0" relativeHeight="251735040" behindDoc="0" locked="0" layoutInCell="1" allowOverlap="1" wp14:anchorId="4F4E7CAB" wp14:editId="52D7F035">
-                <wp:simplePos x="0" y="0"/>
-                <wp:positionH relativeFrom="column">
-                  <wp:posOffset>3981691</wp:posOffset>
-                </wp:positionH>
-                <wp:positionV relativeFrom="paragraph">
-                  <wp:posOffset>2380</wp:posOffset>
-                </wp:positionV>
-                <wp:extent cx="567559" cy="252248"/>
-                <wp:effectExtent l="0" t="0" r="23495" b="14605"/>
-                <wp:wrapNone/>
-                <wp:docPr id="1313499229" name="Cuadro de texto 7"/>
-                <wp:cNvGraphicFramePr/>
-                <a:graphic xmlns:a="http://schemas.openxmlformats.org/drawingml/2006/main">
-                  <a:graphicData uri="http://schemas.microsoft.com/office/word/2010/wordprocessingShape">
-                    <wps:wsp>
-                      <wps:cNvSpPr txBox="1"/>
-                      <wps:spPr>
-                        <a:xfrm>
-                          <a:off x="0" y="0"/>
-                          <a:ext cx="567559" cy="252248"/>
-                        </a:xfrm>
-                        <a:prstGeom prst="rect">
-                          <a:avLst/>
-                        </a:prstGeom>
-                        <a:solidFill>
-                          <a:schemeClr val="lt1"/>
-                        </a:solidFill>
-                        <a:ln w="6350">
-                          <a:solidFill>
-                            <a:schemeClr val="bg1"/>
-                          </a:solidFill>
-                        </a:ln>
-                      </wps:spPr>
-                      <wps:txbx>
-                        <w:txbxContent>
-                          <w:p>
-                            <w:pPr>
-                              <w:rPr>
-                                <w:sz w:val="22"/>
-                                <w:szCs w:val="22"/>
-                              </w:rPr>
-                            </w:pPr>
-                            <w:r>
-                              <w:rPr>
-                                <w:sz w:val="22"/>
-                                <w:szCs w:val="22"/>
-                              </w:rPr>
-                              <w:t>0...N</w:t>
-                            </w:r>
-                          </w:p>
-                        </w:txbxContent>
-                      </wps:txbx>
-                      <wps:bodyPr rot="0" spcFirstLastPara="0" vertOverflow="overflow" horzOverflow="overflow" vert="horz" wrap="square" lIns="91440" tIns="45720" rIns="91440" bIns="45720" numCol="1" spcCol="0" rtlCol="0" fromWordArt="0" anchor="t" anchorCtr="0" forceAA="0" compatLnSpc="1">
-                        <a:prstTxWarp prst="textNoShape">
-                          <a:avLst/>
-                        </a:prstTxWarp>
-                        <a:noAutofit/>
-                      </wps:bodyPr>
-                    </wps:wsp>
-                  </a:graphicData>
-                </a:graphic>
-                <wp14:sizeRelH relativeFrom="margin">
-                  <wp14:pctWidth>0</wp14:pctWidth>
-                </wp14:sizeRelH>
-                <wp14:sizeRelV relativeFrom="margin">
-                  <wp14:pctHeight>0</wp14:pctHeight>
-                </wp14:sizeRelV>
-              </wp:anchor>
-            </w:drawing>
-          </mc:Choice>
-          <mc:Fallback>
-            <w:pict>
-              <v:shape w14:anchorId="4F4E7CAB" id="_x0000_s1043" type="#_x0000_t202" style="position:absolute;margin-left:313.5pt;margin-top:.2pt;width:44.7pt;height:19.85pt;z-index:251735040;visibility:visible;mso-wrap-style:square;mso-width-percent:0;mso-height-percent:0;mso-wrap-distance-left:9pt;mso-wrap-distance-top:0;mso-wrap-distance-right:9pt;mso-wrap-distance-bottom:0;mso-position-horizontal:absolute;mso-position-horizontal-relative:text;mso-position-vertical:absolute;mso-position-vertical-relative:text;mso-width-percent:0;mso-height-percent:0;mso-width-relative:margin;mso-height-relative:margin;v-text-anchor:top" o:gfxdata="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" fillcolor="white [3201]" strokecolor="white [3212]" strokeweight=".5pt">
-                <v:textbox>
-                  <w:txbxContent>
-                    <w:p>
-                      <w:pPr>
-                        <w:rPr>
-                          <w:sz w:val="22"/>
-                          <w:szCs w:val="22"/>
-                        </w:rPr>
-                      </w:pPr>
-                      <w:r>
-                        <w:rPr>
-                          <w:sz w:val="22"/>
-                          <w:szCs w:val="22"/>
-                        </w:rPr>
-                        <w:t>0...N</w:t>
-                      </w:r>
-                    </w:p>
-                  </w:txbxContent>
-                </v:textbox>
-              </v:shape>
-            </w:pict>
-          </mc:Fallback>
-        </mc:AlternateContent>
-      </w:r>
-      <w:r>
-        <w:rPr>
-          <w:noProof/>
-        </w:rPr>
-        <mc:AlternateContent>
-          <mc:Choice Requires="wps">
-            <w:drawing>
-              <wp:anchor distT="0" distB="0" distL="114300" distR="114300" simplePos="0" relativeHeight="251721728" behindDoc="0" locked="0" layoutInCell="1" allowOverlap="1" wp14:anchorId="0148F3EE" wp14:editId="7A5E5084">
+              <wp:anchor distT="0" distB="0" distL="114300" distR="114300" simplePos="0" relativeHeight="251721728" behindDoc="0" locked="0" layoutInCell="1" allowOverlap="1" wp14:anchorId="0148F3EE" wp14:editId="030142C4">
                 <wp:simplePos x="0" y="0"/>
                 <wp:positionH relativeFrom="column">
                   <wp:posOffset>9061128</wp:posOffset>
@@ -4986,7 +3826,7 @@
           </mc:Choice>
           <mc:Fallback>
             <w:pict>
-              <v:line w14:anchorId="167C0079" id="Conector recto 24" o:spid="_x0000_s1026" style="position:absolute;z-index:251721728;visibility:visible;mso-wrap-style:square;mso-width-percent:0;mso-height-percent:0;mso-wrap-distance-left:9pt;mso-wrap-distance-top:0;mso-wrap-distance-right:9pt;mso-wrap-distance-bottom:0;mso-position-horizontal:absolute;mso-position-horizontal-relative:text;mso-position-vertical:absolute;mso-position-vertical-relative:text;mso-width-percent:0;mso-height-percent:0;mso-width-relative:margin;mso-height-relative:margin" from="713.45pt,10.1pt" to="1003.55pt,10.1pt" o:gfxdata="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" strokecolor="#156082 [3204]" strokeweight="1.5pt">
+              <v:line w14:anchorId="76A3FBFF" id="Conector recto 24" o:spid="_x0000_s1026" style="position:absolute;z-index:251721728;visibility:visible;mso-wrap-style:square;mso-width-percent:0;mso-height-percent:0;mso-wrap-distance-left:9pt;mso-wrap-distance-top:0;mso-wrap-distance-right:9pt;mso-wrap-distance-bottom:0;mso-position-horizontal:absolute;mso-position-horizontal-relative:text;mso-position-vertical:absolute;mso-position-vertical-relative:text;mso-width-percent:0;mso-height-percent:0;mso-width-relative:margin;mso-height-relative:margin" from="713.45pt,10.1pt" to="1003.55pt,10.1pt" o:gfxdata="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" strokecolor="#156082 [3204]" strokeweight="1.5pt">
                 <v:stroke joinstyle="miter"/>
               </v:line>
             </w:pict>
@@ -4995,198 +3835,8 @@
       </w:r>
     </w:p>
     <w:p/>
-    <w:p>
-      <w:r>
-        <w:rPr>
-          <w:noProof/>
-        </w:rPr>
-        <mc:AlternateContent>
-          <mc:Choice Requires="wps">
-            <w:drawing>
-              <wp:anchor distT="0" distB="0" distL="114300" distR="114300" simplePos="0" relativeHeight="251709440" behindDoc="0" locked="0" layoutInCell="1" allowOverlap="1" wp14:anchorId="028C30BA" wp14:editId="4E179598">
-                <wp:simplePos x="0" y="0"/>
-                <wp:positionH relativeFrom="column">
-                  <wp:posOffset>12126129</wp:posOffset>
-                </wp:positionH>
-                <wp:positionV relativeFrom="paragraph">
-                  <wp:posOffset>110217</wp:posOffset>
-                </wp:positionV>
-                <wp:extent cx="567559" cy="252248"/>
-                <wp:effectExtent l="0" t="0" r="23495" b="14605"/>
-                <wp:wrapNone/>
-                <wp:docPr id="1323199068" name="Cuadro de texto 7"/>
-                <wp:cNvGraphicFramePr/>
-                <a:graphic xmlns:a="http://schemas.openxmlformats.org/drawingml/2006/main">
-                  <a:graphicData uri="http://schemas.microsoft.com/office/word/2010/wordprocessingShape">
-                    <wps:wsp>
-                      <wps:cNvSpPr txBox="1"/>
-                      <wps:spPr>
-                        <a:xfrm>
-                          <a:off x="0" y="0"/>
-                          <a:ext cx="567559" cy="252248"/>
-                        </a:xfrm>
-                        <a:prstGeom prst="rect">
-                          <a:avLst/>
-                        </a:prstGeom>
-                        <a:solidFill>
-                          <a:schemeClr val="lt1"/>
-                        </a:solidFill>
-                        <a:ln w="6350">
-                          <a:solidFill>
-                            <a:schemeClr val="bg1"/>
-                          </a:solidFill>
-                        </a:ln>
-                      </wps:spPr>
-                      <wps:txbx>
-                        <w:txbxContent>
-                          <w:p>
-                            <w:pPr>
-                              <w:rPr>
-                                <w:sz w:val="22"/>
-                                <w:szCs w:val="22"/>
-                              </w:rPr>
-                            </w:pPr>
-                            <w:r>
-                              <w:rPr>
-                                <w:sz w:val="22"/>
-                                <w:szCs w:val="22"/>
-                              </w:rPr>
-                              <w:t>0...</w:t>
-                            </w:r>
-                            <w:r>
-                              <w:rPr>
-                                <w:sz w:val="22"/>
-                                <w:szCs w:val="22"/>
-                              </w:rPr>
-                              <w:t>1</w:t>
-                            </w:r>
-                          </w:p>
-                        </w:txbxContent>
-                      </wps:txbx>
-                      <wps:bodyPr rot="0" spcFirstLastPara="0" vertOverflow="overflow" horzOverflow="overflow" vert="horz" wrap="square" lIns="91440" tIns="45720" rIns="91440" bIns="45720" numCol="1" spcCol="0" rtlCol="0" fromWordArt="0" anchor="t" anchorCtr="0" forceAA="0" compatLnSpc="1">
-                        <a:prstTxWarp prst="textNoShape">
-                          <a:avLst/>
-                        </a:prstTxWarp>
-                        <a:noAutofit/>
-                      </wps:bodyPr>
-                    </wps:wsp>
-                  </a:graphicData>
-                </a:graphic>
-                <wp14:sizeRelH relativeFrom="margin">
-                  <wp14:pctWidth>0</wp14:pctWidth>
-                </wp14:sizeRelH>
-                <wp14:sizeRelV relativeFrom="margin">
-                  <wp14:pctHeight>0</wp14:pctHeight>
-                </wp14:sizeRelV>
-              </wp:anchor>
-            </w:drawing>
-          </mc:Choice>
-          <mc:Fallback>
-            <w:pict>
-              <v:shape w14:anchorId="028C30BA" id="_x0000_s1044" type="#_x0000_t202" style="position:absolute;margin-left:954.8pt;margin-top:8.7pt;width:44.7pt;height:19.85pt;z-index:251709440;visibility:visible;mso-wrap-style:square;mso-width-percent:0;mso-height-percent:0;mso-wrap-distance-left:9pt;mso-wrap-distance-top:0;mso-wrap-distance-right:9pt;mso-wrap-distance-bottom:0;mso-position-horizontal:absolute;mso-position-horizontal-relative:text;mso-position-vertical:absolute;mso-position-vertical-relative:text;mso-width-percent:0;mso-height-percent:0;mso-width-relative:margin;mso-height-relative:margin;v-text-anchor:top" o:gfxdata="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" fillcolor="white [3201]" strokecolor="white [3212]" strokeweight=".5pt">
-                <v:textbox>
-                  <w:txbxContent>
-                    <w:p>
-                      <w:pPr>
-                        <w:rPr>
-                          <w:sz w:val="22"/>
-                          <w:szCs w:val="22"/>
-                        </w:rPr>
-                      </w:pPr>
-                      <w:r>
-                        <w:rPr>
-                          <w:sz w:val="22"/>
-                          <w:szCs w:val="22"/>
-                        </w:rPr>
-                        <w:t>0...</w:t>
-                      </w:r>
-                      <w:r>
-                        <w:rPr>
-                          <w:sz w:val="22"/>
-                          <w:szCs w:val="22"/>
-                        </w:rPr>
-                        <w:t>1</w:t>
-                      </w:r>
-                    </w:p>
-                  </w:txbxContent>
-                </v:textbox>
-              </v:shape>
-            </w:pict>
-          </mc:Fallback>
-        </mc:AlternateContent>
-      </w:r>
-    </w:p>
-    <w:p>
-      <w:r>
-        <w:rPr>
-          <w:noProof/>
-        </w:rPr>
-        <mc:AlternateContent>
-          <mc:Choice Requires="wps">
-            <w:drawing>
-              <wp:anchor distT="0" distB="0" distL="114300" distR="114300" simplePos="0" relativeHeight="251732992" behindDoc="0" locked="0" layoutInCell="1" allowOverlap="1" wp14:anchorId="2D00AC8C" wp14:editId="1574C6FF">
-                <wp:simplePos x="0" y="0"/>
-                <wp:positionH relativeFrom="column">
-                  <wp:posOffset>3894880</wp:posOffset>
-                </wp:positionH>
-                <wp:positionV relativeFrom="paragraph">
-                  <wp:posOffset>132578</wp:posOffset>
-                </wp:positionV>
-                <wp:extent cx="8846579" cy="11816"/>
-                <wp:effectExtent l="0" t="0" r="31115" b="26670"/>
-                <wp:wrapNone/>
-                <wp:docPr id="1646347159" name="Conector recto 45"/>
-                <wp:cNvGraphicFramePr/>
-                <a:graphic xmlns:a="http://schemas.openxmlformats.org/drawingml/2006/main">
-                  <a:graphicData uri="http://schemas.microsoft.com/office/word/2010/wordprocessingShape">
-                    <wps:wsp>
-                      <wps:cNvCnPr/>
-                      <wps:spPr>
-                        <a:xfrm flipV="1">
-                          <a:off x="0" y="0"/>
-                          <a:ext cx="8846579" cy="11816"/>
-                        </a:xfrm>
-                        <a:prstGeom prst="line">
-                          <a:avLst/>
-                        </a:prstGeom>
-                      </wps:spPr>
-                      <wps:style>
-                        <a:lnRef idx="2">
-                          <a:schemeClr val="accent1"/>
-                        </a:lnRef>
-                        <a:fillRef idx="0">
-                          <a:schemeClr val="accent1"/>
-                        </a:fillRef>
-                        <a:effectRef idx="1">
-                          <a:schemeClr val="accent1"/>
-                        </a:effectRef>
-                        <a:fontRef idx="minor">
-                          <a:schemeClr val="tx1"/>
-                        </a:fontRef>
-                      </wps:style>
-                      <wps:bodyPr/>
-                    </wps:wsp>
-                  </a:graphicData>
-                </a:graphic>
-                <wp14:sizeRelH relativeFrom="margin">
-                  <wp14:pctWidth>0</wp14:pctWidth>
-                </wp14:sizeRelH>
-                <wp14:sizeRelV relativeFrom="margin">
-                  <wp14:pctHeight>0</wp14:pctHeight>
-                </wp14:sizeRelV>
-              </wp:anchor>
-            </w:drawing>
-          </mc:Choice>
-          <mc:Fallback>
-            <w:pict>
-              <v:line w14:anchorId="017A3E3F" id="Conector recto 45" o:spid="_x0000_s1026" style="position:absolute;flip:y;z-index:251732992;visibility:visible;mso-wrap-style:square;mso-width-percent:0;mso-height-percent:0;mso-wrap-distance-left:9pt;mso-wrap-distance-top:0;mso-wrap-distance-right:9pt;mso-wrap-distance-bottom:0;mso-position-horizontal:absolute;mso-position-horizontal-relative:text;mso-position-vertical:absolute;mso-position-vertical-relative:text;mso-width-percent:0;mso-height-percent:0;mso-width-relative:margin;mso-height-relative:margin" from="306.7pt,10.45pt" to="1003.3pt,11.4pt" o:gfxdata="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" strokecolor="#156082 [3204]" strokeweight="1.5pt">
-                <v:stroke joinstyle="miter"/>
-              </v:line>
-            </w:pict>
-          </mc:Fallback>
-        </mc:AlternateContent>
-      </w:r>
-    </w:p>
+    <w:p/>
+    <w:p/>
     <w:p/>
     <w:p/>
     <w:p/>
@@ -5273,7 +3923,7 @@
           </mc:Choice>
           <mc:Fallback>
             <w:pict>
-              <v:shape w14:anchorId="1193908F" id="_x0000_s1045" type="#_x0000_t202" style="position:absolute;margin-left:1029.6pt;margin-top:7.55pt;width:44.7pt;height:19.85pt;z-index:251728896;visibility:visible;mso-wrap-style:square;mso-width-percent:0;mso-height-percent:0;mso-wrap-distance-left:9pt;mso-wrap-distance-top:0;mso-wrap-distance-right:9pt;mso-wrap-distance-bottom:0;mso-position-horizontal:absolute;mso-position-horizontal-relative:text;mso-position-vertical:absolute;mso-position-vertical-relative:text;mso-width-percent:0;mso-height-percent:0;mso-width-relative:margin;mso-height-relative:margin;v-text-anchor:top" o:gfxdata="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" fillcolor="white [3201]" strokecolor="white [3212]" strokeweight=".5pt">
+              <v:shape w14:anchorId="1193908F" id="_x0000_s1039" type="#_x0000_t202" style="position:absolute;margin-left:1029.6pt;margin-top:7.55pt;width:44.7pt;height:19.85pt;z-index:251728896;visibility:visible;mso-wrap-style:square;mso-width-percent:0;mso-height-percent:0;mso-wrap-distance-left:9pt;mso-wrap-distance-top:0;mso-wrap-distance-right:9pt;mso-wrap-distance-bottom:0;mso-position-horizontal:absolute;mso-position-horizontal-relative:text;mso-position-vertical:absolute;mso-position-vertical-relative:text;mso-width-percent:0;mso-height-percent:0;mso-width-relative:margin;mso-height-relative:margin;v-text-anchor:top" o:gfxdata="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" fillcolor="white [3201]" strokecolor="white [3212]" strokeweight=".5pt">
                 <v:textbox>
                   <w:txbxContent>
                     <w:p>

</xml_diff>